<commit_message>
sisa bab 5 dan perhitungan(bab4)
</commit_message>
<xml_diff>
--- a/MAIN/10. Daftar Pustaka.docx
+++ b/MAIN/10. Daftar Pustaka.docx
@@ -1446,12 +1446,20 @@
         <w:jc w:val="both"/>
         <w:rPr>
           <w:rFonts w:ascii="Times New Roman" w:hAnsi="Times New Roman" w:cs="Times New Roman"/>
+          <w:iCs/>
+          <w:sz w:val="24"/>
+          <w:szCs w:val="24"/>
+        </w:rPr>
+      </w:pPr>
+      <w:r>
+        <w:rPr>
+          <w:rFonts w:ascii="Times New Roman" w:hAnsi="Times New Roman" w:cs="Times New Roman"/>
           <w:i/>
           <w:sz w:val="24"/>
           <w:szCs w:val="24"/>
         </w:rPr>
-      </w:pPr>
-      <w:proofErr w:type="spellStart"/>
+        <w:t>Ali Firdaus</w:t>
+      </w:r>
       <w:r>
         <w:rPr>
           <w:rFonts w:ascii="Times New Roman" w:hAnsi="Times New Roman" w:cs="Times New Roman"/>
@@ -1459,6 +1467,471 @@
           <w:sz w:val="24"/>
           <w:szCs w:val="24"/>
         </w:rPr>
+        <w:t xml:space="preserve">, </w:t>
+      </w:r>
+      <w:proofErr w:type="spellStart"/>
+      <w:r>
+        <w:rPr>
+          <w:rFonts w:ascii="Times New Roman" w:hAnsi="Times New Roman" w:cs="Times New Roman"/>
+          <w:iCs/>
+          <w:sz w:val="24"/>
+          <w:szCs w:val="24"/>
+        </w:rPr>
+        <w:t>dkk</w:t>
+      </w:r>
+      <w:proofErr w:type="spellEnd"/>
+      <w:r>
+        <w:rPr>
+          <w:rFonts w:ascii="Times New Roman" w:hAnsi="Times New Roman" w:cs="Times New Roman"/>
+          <w:iCs/>
+          <w:sz w:val="24"/>
+          <w:szCs w:val="24"/>
+        </w:rPr>
+        <w:t>,</w:t>
+      </w:r>
+      <w:r>
+        <w:rPr>
+          <w:rFonts w:ascii="Times New Roman" w:hAnsi="Times New Roman" w:cs="Times New Roman"/>
+          <w:i/>
+          <w:sz w:val="24"/>
+          <w:szCs w:val="24"/>
+        </w:rPr>
+        <w:t xml:space="preserve"> </w:t>
+      </w:r>
+      <w:r>
+        <w:rPr>
+          <w:rFonts w:ascii="Times New Roman" w:hAnsi="Times New Roman" w:cs="Times New Roman"/>
+          <w:iCs/>
+          <w:sz w:val="24"/>
+          <w:szCs w:val="24"/>
+        </w:rPr>
+        <w:t>2019, “</w:t>
+      </w:r>
+      <w:proofErr w:type="spellStart"/>
+      <w:r>
+        <w:rPr>
+          <w:rFonts w:ascii="Times New Roman" w:hAnsi="Times New Roman" w:cs="Times New Roman"/>
+          <w:iCs/>
+          <w:sz w:val="24"/>
+          <w:szCs w:val="24"/>
+        </w:rPr>
+        <w:t>Rancang</w:t>
+      </w:r>
+      <w:proofErr w:type="spellEnd"/>
+      <w:r>
+        <w:rPr>
+          <w:rFonts w:ascii="Times New Roman" w:hAnsi="Times New Roman" w:cs="Times New Roman"/>
+          <w:iCs/>
+          <w:sz w:val="24"/>
+          <w:szCs w:val="24"/>
+        </w:rPr>
+        <w:t xml:space="preserve"> </w:t>
+      </w:r>
+      <w:proofErr w:type="spellStart"/>
+      <w:r>
+        <w:rPr>
+          <w:rFonts w:ascii="Times New Roman" w:hAnsi="Times New Roman" w:cs="Times New Roman"/>
+          <w:iCs/>
+          <w:sz w:val="24"/>
+          <w:szCs w:val="24"/>
+        </w:rPr>
+        <w:t>Bangun</w:t>
+      </w:r>
+      <w:proofErr w:type="spellEnd"/>
+      <w:r>
+        <w:rPr>
+          <w:rFonts w:ascii="Times New Roman" w:hAnsi="Times New Roman" w:cs="Times New Roman"/>
+          <w:iCs/>
+          <w:sz w:val="24"/>
+          <w:szCs w:val="24"/>
+        </w:rPr>
+        <w:t xml:space="preserve"> </w:t>
+      </w:r>
+      <w:proofErr w:type="spellStart"/>
+      <w:r>
+        <w:rPr>
+          <w:rFonts w:ascii="Times New Roman" w:hAnsi="Times New Roman" w:cs="Times New Roman"/>
+          <w:iCs/>
+          <w:sz w:val="24"/>
+          <w:szCs w:val="24"/>
+        </w:rPr>
+        <w:t>Sistem</w:t>
+      </w:r>
+      <w:proofErr w:type="spellEnd"/>
+      <w:r>
+        <w:rPr>
+          <w:rFonts w:ascii="Times New Roman" w:hAnsi="Times New Roman" w:cs="Times New Roman"/>
+          <w:iCs/>
+          <w:sz w:val="24"/>
+          <w:szCs w:val="24"/>
+        </w:rPr>
+        <w:t xml:space="preserve"> </w:t>
+      </w:r>
+      <w:proofErr w:type="spellStart"/>
+      <w:r>
+        <w:rPr>
+          <w:rFonts w:ascii="Times New Roman" w:hAnsi="Times New Roman" w:cs="Times New Roman"/>
+          <w:iCs/>
+          <w:sz w:val="24"/>
+          <w:szCs w:val="24"/>
+        </w:rPr>
+        <w:t>Informasi</w:t>
+      </w:r>
+      <w:proofErr w:type="spellEnd"/>
+      <w:r>
+        <w:rPr>
+          <w:rFonts w:ascii="Times New Roman" w:hAnsi="Times New Roman" w:cs="Times New Roman"/>
+          <w:iCs/>
+          <w:sz w:val="24"/>
+          <w:szCs w:val="24"/>
+        </w:rPr>
+        <w:t xml:space="preserve"> </w:t>
+      </w:r>
+      <w:proofErr w:type="spellStart"/>
+      <w:r>
+        <w:rPr>
+          <w:rFonts w:ascii="Times New Roman" w:hAnsi="Times New Roman" w:cs="Times New Roman"/>
+          <w:iCs/>
+          <w:sz w:val="24"/>
+          <w:szCs w:val="24"/>
+        </w:rPr>
+        <w:t>Perpustakaan</w:t>
+      </w:r>
+      <w:proofErr w:type="spellEnd"/>
+      <w:r>
+        <w:rPr>
+          <w:rFonts w:ascii="Times New Roman" w:hAnsi="Times New Roman" w:cs="Times New Roman"/>
+          <w:iCs/>
+          <w:sz w:val="24"/>
+          <w:szCs w:val="24"/>
+        </w:rPr>
+        <w:t xml:space="preserve"> </w:t>
+      </w:r>
+      <w:proofErr w:type="spellStart"/>
+      <w:r>
+        <w:rPr>
+          <w:rFonts w:ascii="Times New Roman" w:hAnsi="Times New Roman" w:cs="Times New Roman"/>
+          <w:iCs/>
+          <w:sz w:val="24"/>
+          <w:szCs w:val="24"/>
+        </w:rPr>
+        <w:t>Menggunakan</w:t>
+      </w:r>
+      <w:proofErr w:type="spellEnd"/>
+      <w:r>
+        <w:rPr>
+          <w:rFonts w:ascii="Times New Roman" w:hAnsi="Times New Roman" w:cs="Times New Roman"/>
+          <w:iCs/>
+          <w:sz w:val="24"/>
+          <w:szCs w:val="24"/>
+        </w:rPr>
+        <w:t xml:space="preserve"> Web</w:t>
+      </w:r>
+      <w:r>
+        <w:rPr>
+          <w:rFonts w:ascii="Times New Roman" w:hAnsi="Times New Roman" w:cs="Times New Roman"/>
+          <w:iCs/>
+          <w:sz w:val="24"/>
+          <w:szCs w:val="24"/>
+        </w:rPr>
+        <w:t xml:space="preserve"> </w:t>
+      </w:r>
+      <w:r>
+        <w:rPr>
+          <w:rFonts w:ascii="Times New Roman" w:hAnsi="Times New Roman" w:cs="Times New Roman"/>
+          <w:iCs/>
+          <w:sz w:val="24"/>
+          <w:szCs w:val="24"/>
+        </w:rPr>
+        <w:t xml:space="preserve">Service Pada </w:t>
+      </w:r>
+      <w:proofErr w:type="spellStart"/>
+      <w:r>
+        <w:rPr>
+          <w:rFonts w:ascii="Times New Roman" w:hAnsi="Times New Roman" w:cs="Times New Roman"/>
+          <w:iCs/>
+          <w:sz w:val="24"/>
+          <w:szCs w:val="24"/>
+        </w:rPr>
+        <w:t>Jurusan</w:t>
+      </w:r>
+      <w:proofErr w:type="spellEnd"/>
+      <w:r>
+        <w:rPr>
+          <w:rFonts w:ascii="Times New Roman" w:hAnsi="Times New Roman" w:cs="Times New Roman"/>
+          <w:iCs/>
+          <w:sz w:val="24"/>
+          <w:szCs w:val="24"/>
+        </w:rPr>
+        <w:t xml:space="preserve"> Teknik </w:t>
+      </w:r>
+      <w:proofErr w:type="spellStart"/>
+      <w:r>
+        <w:rPr>
+          <w:rFonts w:ascii="Times New Roman" w:hAnsi="Times New Roman" w:cs="Times New Roman"/>
+          <w:iCs/>
+          <w:sz w:val="24"/>
+          <w:szCs w:val="24"/>
+        </w:rPr>
+        <w:t>Komputer</w:t>
+      </w:r>
+      <w:proofErr w:type="spellEnd"/>
+      <w:r>
+        <w:rPr>
+          <w:rFonts w:ascii="Times New Roman" w:hAnsi="Times New Roman" w:cs="Times New Roman"/>
+          <w:iCs/>
+          <w:sz w:val="24"/>
+          <w:szCs w:val="24"/>
+        </w:rPr>
+        <w:t xml:space="preserve"> </w:t>
+      </w:r>
+      <w:proofErr w:type="spellStart"/>
+      <w:r>
+        <w:rPr>
+          <w:rFonts w:ascii="Times New Roman" w:hAnsi="Times New Roman" w:cs="Times New Roman"/>
+          <w:iCs/>
+          <w:sz w:val="24"/>
+          <w:szCs w:val="24"/>
+        </w:rPr>
+        <w:t>Polsri</w:t>
+      </w:r>
+      <w:proofErr w:type="spellEnd"/>
+      <w:r>
+        <w:rPr>
+          <w:rFonts w:ascii="Times New Roman" w:hAnsi="Times New Roman" w:cs="Times New Roman"/>
+          <w:iCs/>
+          <w:sz w:val="24"/>
+          <w:szCs w:val="24"/>
+        </w:rPr>
+        <w:t xml:space="preserve">”, </w:t>
+      </w:r>
+      <w:proofErr w:type="spellStart"/>
+      <w:r>
+        <w:rPr>
+          <w:rFonts w:ascii="Times New Roman" w:hAnsi="Times New Roman" w:cs="Times New Roman"/>
+          <w:iCs/>
+          <w:sz w:val="24"/>
+          <w:szCs w:val="24"/>
+        </w:rPr>
+        <w:t>Jurnal</w:t>
+      </w:r>
+      <w:proofErr w:type="spellEnd"/>
+      <w:r>
+        <w:rPr>
+          <w:rFonts w:ascii="Times New Roman" w:hAnsi="Times New Roman" w:cs="Times New Roman"/>
+          <w:iCs/>
+          <w:sz w:val="24"/>
+          <w:szCs w:val="24"/>
+        </w:rPr>
+        <w:t xml:space="preserve"> </w:t>
+      </w:r>
+      <w:proofErr w:type="spellStart"/>
+      <w:r>
+        <w:rPr>
+          <w:rFonts w:ascii="Times New Roman" w:hAnsi="Times New Roman" w:cs="Times New Roman"/>
+          <w:iCs/>
+          <w:sz w:val="24"/>
+          <w:szCs w:val="24"/>
+        </w:rPr>
+        <w:t>Informanika</w:t>
+      </w:r>
+      <w:proofErr w:type="spellEnd"/>
+      <w:r>
+        <w:rPr>
+          <w:rFonts w:ascii="Times New Roman" w:hAnsi="Times New Roman" w:cs="Times New Roman"/>
+          <w:iCs/>
+          <w:sz w:val="24"/>
+          <w:szCs w:val="24"/>
+        </w:rPr>
+        <w:t xml:space="preserve">, (online), </w:t>
+      </w:r>
+      <w:r>
+        <w:rPr>
+          <w:rFonts w:ascii="Times New Roman" w:hAnsi="Times New Roman" w:cs="Times New Roman"/>
+          <w:iCs/>
+          <w:sz w:val="24"/>
+          <w:szCs w:val="24"/>
+        </w:rPr>
+        <w:t>Volume 5</w:t>
+      </w:r>
+      <w:r>
+        <w:rPr>
+          <w:rFonts w:ascii="Times New Roman" w:hAnsi="Times New Roman" w:cs="Times New Roman"/>
+          <w:iCs/>
+          <w:sz w:val="24"/>
+          <w:szCs w:val="24"/>
+        </w:rPr>
+        <w:t>,</w:t>
+      </w:r>
+      <w:r>
+        <w:rPr>
+          <w:rFonts w:ascii="Times New Roman" w:hAnsi="Times New Roman" w:cs="Times New Roman"/>
+          <w:iCs/>
+          <w:sz w:val="24"/>
+          <w:szCs w:val="24"/>
+        </w:rPr>
+        <w:t xml:space="preserve"> No.</w:t>
+      </w:r>
+      <w:r>
+        <w:rPr>
+          <w:rFonts w:ascii="Times New Roman" w:hAnsi="Times New Roman" w:cs="Times New Roman"/>
+          <w:iCs/>
+          <w:sz w:val="24"/>
+          <w:szCs w:val="24"/>
+        </w:rPr>
+        <w:t xml:space="preserve"> </w:t>
+      </w:r>
+      <w:r>
+        <w:rPr>
+          <w:rFonts w:ascii="Times New Roman" w:hAnsi="Times New Roman" w:cs="Times New Roman"/>
+          <w:iCs/>
+          <w:sz w:val="24"/>
+          <w:szCs w:val="24"/>
+        </w:rPr>
+        <w:t>2,</w:t>
+      </w:r>
+      <w:r>
+        <w:rPr>
+          <w:rFonts w:ascii="Times New Roman" w:hAnsi="Times New Roman" w:cs="Times New Roman"/>
+          <w:iCs/>
+          <w:sz w:val="24"/>
+          <w:szCs w:val="24"/>
+        </w:rPr>
+        <w:t xml:space="preserve"> (</w:t>
+      </w:r>
+      <w:hyperlink r:id="rId8" w:history="1">
+        <w:r>
+          <w:rPr>
+            <w:rStyle w:val="Hyperlink"/>
+            <w:rFonts w:ascii="Times New Roman" w:hAnsi="Times New Roman" w:cs="Times New Roman"/>
+            <w:iCs/>
+            <w:color w:val="auto"/>
+            <w:sz w:val="24"/>
+            <w:szCs w:val="24"/>
+            <w:u w:val="none"/>
+          </w:rPr>
+          <w:t>http://journal.poltekanika.ac.id/index.php/inf/article/view/99</w:t>
+        </w:r>
+      </w:hyperlink>
+      <w:r>
+        <w:rPr>
+          <w:rFonts w:ascii="Times New Roman" w:hAnsi="Times New Roman" w:cs="Times New Roman"/>
+          <w:iCs/>
+          <w:sz w:val="24"/>
+          <w:szCs w:val="24"/>
+        </w:rPr>
+        <w:t xml:space="preserve">, </w:t>
+      </w:r>
+      <w:proofErr w:type="spellStart"/>
+      <w:r>
+        <w:rPr>
+          <w:rFonts w:ascii="Times New Roman" w:hAnsi="Times New Roman" w:cs="Times New Roman"/>
+          <w:iCs/>
+          <w:sz w:val="24"/>
+          <w:szCs w:val="24"/>
+        </w:rPr>
+        <w:t>diakses</w:t>
+      </w:r>
+      <w:proofErr w:type="spellEnd"/>
+      <w:r>
+        <w:rPr>
+          <w:rFonts w:ascii="Times New Roman" w:hAnsi="Times New Roman" w:cs="Times New Roman"/>
+          <w:iCs/>
+          <w:sz w:val="24"/>
+          <w:szCs w:val="24"/>
+        </w:rPr>
+        <w:t xml:space="preserve"> 30 </w:t>
+      </w:r>
+      <w:proofErr w:type="spellStart"/>
+      <w:r>
+        <w:rPr>
+          <w:rFonts w:ascii="Times New Roman" w:hAnsi="Times New Roman" w:cs="Times New Roman"/>
+          <w:iCs/>
+          <w:sz w:val="24"/>
+          <w:szCs w:val="24"/>
+        </w:rPr>
+        <w:t>maret</w:t>
+      </w:r>
+      <w:proofErr w:type="spellEnd"/>
+      <w:r>
+        <w:rPr>
+          <w:rFonts w:ascii="Times New Roman" w:hAnsi="Times New Roman" w:cs="Times New Roman"/>
+          <w:iCs/>
+          <w:sz w:val="24"/>
+          <w:szCs w:val="24"/>
+        </w:rPr>
+        <w:t xml:space="preserve"> 2021), </w:t>
+      </w:r>
+      <w:proofErr w:type="spellStart"/>
+      <w:r>
+        <w:rPr>
+          <w:rFonts w:ascii="Times New Roman" w:hAnsi="Times New Roman" w:cs="Times New Roman"/>
+          <w:iCs/>
+          <w:sz w:val="24"/>
+          <w:szCs w:val="24"/>
+        </w:rPr>
+        <w:t>Politeknik</w:t>
+      </w:r>
+      <w:proofErr w:type="spellEnd"/>
+      <w:r>
+        <w:rPr>
+          <w:rFonts w:ascii="Times New Roman" w:hAnsi="Times New Roman" w:cs="Times New Roman"/>
+          <w:iCs/>
+          <w:sz w:val="24"/>
+          <w:szCs w:val="24"/>
+        </w:rPr>
+        <w:t xml:space="preserve"> Negeri </w:t>
+      </w:r>
+      <w:proofErr w:type="spellStart"/>
+      <w:r>
+        <w:rPr>
+          <w:rFonts w:ascii="Times New Roman" w:hAnsi="Times New Roman" w:cs="Times New Roman"/>
+          <w:iCs/>
+          <w:sz w:val="24"/>
+          <w:szCs w:val="24"/>
+        </w:rPr>
+        <w:t>Sriwijaya</w:t>
+      </w:r>
+      <w:proofErr w:type="spellEnd"/>
+      <w:r>
+        <w:rPr>
+          <w:rFonts w:ascii="Times New Roman" w:hAnsi="Times New Roman" w:cs="Times New Roman"/>
+          <w:iCs/>
+          <w:sz w:val="24"/>
+          <w:szCs w:val="24"/>
+        </w:rPr>
+        <w:t xml:space="preserve"> Palembang</w:t>
+      </w:r>
+      <w:r>
+        <w:rPr>
+          <w:rFonts w:ascii="Times New Roman" w:hAnsi="Times New Roman" w:cs="Times New Roman"/>
+          <w:iCs/>
+          <w:sz w:val="24"/>
+          <w:szCs w:val="24"/>
+        </w:rPr>
+        <w:t>.</w:t>
+      </w:r>
+    </w:p>
+    <w:p>
+      <w:pPr>
+        <w:spacing w:before="240" w:after="0" w:line="240" w:lineRule="auto"/>
+        <w:ind w:left="1134" w:hanging="1134"/>
+        <w:jc w:val="both"/>
+        <w:rPr>
+          <w:rFonts w:ascii="Times New Roman" w:hAnsi="Times New Roman" w:cs="Times New Roman"/>
+          <w:i/>
+          <w:sz w:val="24"/>
+          <w:szCs w:val="24"/>
+        </w:rPr>
+      </w:pPr>
+      <w:proofErr w:type="spellStart"/>
+      <w:r>
+        <w:rPr>
+          <w:rFonts w:ascii="Times New Roman" w:hAnsi="Times New Roman" w:cs="Times New Roman"/>
+          <w:i/>
+          <w:sz w:val="24"/>
+          <w:szCs w:val="24"/>
+        </w:rPr>
         <w:t>Haryani</w:t>
       </w:r>
       <w:proofErr w:type="spellEnd"/>
@@ -1749,7 +2222,7 @@
         </w:rPr>
         <w:t>, (</w:t>
       </w:r>
-      <w:hyperlink r:id="rId8" w:history="1">
+      <w:hyperlink r:id="rId9" w:history="1">
         <w:r>
           <w:rPr>
             <w:rStyle w:val="Hyperlink"/>
@@ -1871,6 +2344,7 @@
           <w:sz w:val="24"/>
           <w:szCs w:val="24"/>
         </w:rPr>
+        <w:lastRenderedPageBreak/>
         <w:t>Hylenarti</w:t>
       </w:r>
       <w:proofErr w:type="spellEnd"/>
@@ -2172,7 +2646,7 @@
         </w:rPr>
         <w:t>, (</w:t>
       </w:r>
-      <w:hyperlink r:id="rId9" w:history="1">
+      <w:hyperlink r:id="rId10" w:history="1">
         <w:r>
           <w:rPr>
             <w:rStyle w:val="Hyperlink"/>
@@ -2283,7 +2757,6 @@
           <w:sz w:val="24"/>
           <w:szCs w:val="24"/>
         </w:rPr>
-        <w:lastRenderedPageBreak/>
         <w:t>Julianto</w:t>
       </w:r>
       <w:proofErr w:type="spellEnd"/>
@@ -2610,7 +3083,7 @@
         </w:rPr>
         <w:t>, (</w:t>
       </w:r>
-      <w:hyperlink r:id="rId10" w:history="1">
+      <w:hyperlink r:id="rId11" w:history="1">
         <w:r>
           <w:rPr>
             <w:rStyle w:val="Hyperlink"/>
@@ -3214,6 +3687,411 @@
           <w:sz w:val="24"/>
           <w:szCs w:val="24"/>
         </w:rPr>
+        <w:t xml:space="preserve">LM. </w:t>
+      </w:r>
+      <w:proofErr w:type="spellStart"/>
+      <w:r>
+        <w:rPr>
+          <w:rFonts w:ascii="Times New Roman" w:hAnsi="Times New Roman" w:cs="Times New Roman"/>
+          <w:i/>
+          <w:iCs/>
+          <w:sz w:val="24"/>
+          <w:szCs w:val="24"/>
+        </w:rPr>
+        <w:t>Fajar</w:t>
+      </w:r>
+      <w:proofErr w:type="spellEnd"/>
+      <w:r>
+        <w:rPr>
+          <w:rFonts w:ascii="Times New Roman" w:hAnsi="Times New Roman" w:cs="Times New Roman"/>
+          <w:i/>
+          <w:iCs/>
+          <w:sz w:val="24"/>
+          <w:szCs w:val="24"/>
+        </w:rPr>
+        <w:t xml:space="preserve"> </w:t>
+      </w:r>
+      <w:proofErr w:type="spellStart"/>
+      <w:r>
+        <w:rPr>
+          <w:rFonts w:ascii="Times New Roman" w:hAnsi="Times New Roman" w:cs="Times New Roman"/>
+          <w:i/>
+          <w:iCs/>
+          <w:sz w:val="24"/>
+          <w:szCs w:val="24"/>
+        </w:rPr>
+        <w:t>Israwan</w:t>
+      </w:r>
+      <w:proofErr w:type="spellEnd"/>
+      <w:r>
+        <w:rPr>
+          <w:rFonts w:ascii="Times New Roman" w:hAnsi="Times New Roman" w:cs="Times New Roman"/>
+          <w:i/>
+          <w:iCs/>
+          <w:sz w:val="24"/>
+          <w:szCs w:val="24"/>
+        </w:rPr>
+        <w:t xml:space="preserve">, </w:t>
+      </w:r>
+      <w:proofErr w:type="spellStart"/>
+      <w:r>
+        <w:rPr>
+          <w:rFonts w:ascii="Times New Roman" w:hAnsi="Times New Roman" w:cs="Times New Roman"/>
+          <w:sz w:val="24"/>
+          <w:szCs w:val="24"/>
+        </w:rPr>
+        <w:t>dkk</w:t>
+      </w:r>
+      <w:proofErr w:type="spellEnd"/>
+      <w:r>
+        <w:rPr>
+          <w:rFonts w:ascii="Times New Roman" w:hAnsi="Times New Roman" w:cs="Times New Roman"/>
+          <w:sz w:val="24"/>
+          <w:szCs w:val="24"/>
+        </w:rPr>
+        <w:t>, 2018</w:t>
+      </w:r>
+      <w:r>
+        <w:rPr>
+          <w:rFonts w:ascii="Times New Roman" w:hAnsi="Times New Roman" w:cs="Times New Roman"/>
+          <w:sz w:val="24"/>
+          <w:szCs w:val="24"/>
+        </w:rPr>
+        <w:t>, “</w:t>
+      </w:r>
+      <w:proofErr w:type="spellStart"/>
+      <w:r>
+        <w:rPr>
+          <w:rFonts w:ascii="Times New Roman" w:hAnsi="Times New Roman" w:cs="Times New Roman"/>
+          <w:sz w:val="24"/>
+          <w:szCs w:val="24"/>
+        </w:rPr>
+        <w:t>Penentuan</w:t>
+      </w:r>
+      <w:proofErr w:type="spellEnd"/>
+      <w:r>
+        <w:rPr>
+          <w:rFonts w:ascii="Times New Roman" w:hAnsi="Times New Roman" w:cs="Times New Roman"/>
+          <w:sz w:val="24"/>
+          <w:szCs w:val="24"/>
+        </w:rPr>
+        <w:t xml:space="preserve"> </w:t>
+      </w:r>
+      <w:proofErr w:type="spellStart"/>
+      <w:r>
+        <w:rPr>
+          <w:rFonts w:ascii="Times New Roman" w:hAnsi="Times New Roman" w:cs="Times New Roman"/>
+          <w:sz w:val="24"/>
+          <w:szCs w:val="24"/>
+        </w:rPr>
+        <w:t>Karyawan</w:t>
+      </w:r>
+      <w:proofErr w:type="spellEnd"/>
+      <w:r>
+        <w:rPr>
+          <w:rFonts w:ascii="Times New Roman" w:hAnsi="Times New Roman" w:cs="Times New Roman"/>
+          <w:sz w:val="24"/>
+          <w:szCs w:val="24"/>
+        </w:rPr>
+        <w:t xml:space="preserve"> </w:t>
+      </w:r>
+      <w:proofErr w:type="spellStart"/>
+      <w:r>
+        <w:rPr>
+          <w:rFonts w:ascii="Times New Roman" w:hAnsi="Times New Roman" w:cs="Times New Roman"/>
+          <w:sz w:val="24"/>
+          <w:szCs w:val="24"/>
+        </w:rPr>
+        <w:t>Berprestasi</w:t>
+      </w:r>
+      <w:proofErr w:type="spellEnd"/>
+      <w:r>
+        <w:rPr>
+          <w:rFonts w:ascii="Times New Roman" w:hAnsi="Times New Roman" w:cs="Times New Roman"/>
+          <w:sz w:val="24"/>
+          <w:szCs w:val="24"/>
+        </w:rPr>
+        <w:t xml:space="preserve"> </w:t>
+      </w:r>
+      <w:proofErr w:type="spellStart"/>
+      <w:r>
+        <w:rPr>
+          <w:rFonts w:ascii="Times New Roman" w:hAnsi="Times New Roman" w:cs="Times New Roman"/>
+          <w:sz w:val="24"/>
+          <w:szCs w:val="24"/>
+        </w:rPr>
+        <w:t>Menggunakan</w:t>
+      </w:r>
+      <w:proofErr w:type="spellEnd"/>
+      <w:r>
+        <w:rPr>
+          <w:rFonts w:ascii="Times New Roman" w:hAnsi="Times New Roman" w:cs="Times New Roman"/>
+          <w:sz w:val="24"/>
+          <w:szCs w:val="24"/>
+        </w:rPr>
+        <w:t xml:space="preserve"> </w:t>
+      </w:r>
+      <w:proofErr w:type="spellStart"/>
+      <w:r>
+        <w:rPr>
+          <w:rFonts w:ascii="Times New Roman" w:hAnsi="Times New Roman" w:cs="Times New Roman"/>
+          <w:sz w:val="24"/>
+          <w:szCs w:val="24"/>
+        </w:rPr>
+        <w:t>Metode</w:t>
+      </w:r>
+      <w:proofErr w:type="spellEnd"/>
+      <w:r>
+        <w:rPr>
+          <w:rFonts w:ascii="Times New Roman" w:hAnsi="Times New Roman" w:cs="Times New Roman"/>
+          <w:sz w:val="24"/>
+          <w:szCs w:val="24"/>
+        </w:rPr>
+        <w:t xml:space="preserve"> </w:t>
+      </w:r>
+      <w:r>
+        <w:rPr>
+          <w:rFonts w:ascii="Times New Roman" w:hAnsi="Times New Roman" w:cs="Times New Roman"/>
+          <w:i/>
+          <w:iCs/>
+          <w:sz w:val="24"/>
+          <w:szCs w:val="24"/>
+        </w:rPr>
+        <w:t>Multi Attribute Utility Theory</w:t>
+      </w:r>
+      <w:r>
+        <w:rPr>
+          <w:rFonts w:ascii="Times New Roman" w:hAnsi="Times New Roman" w:cs="Times New Roman"/>
+          <w:sz w:val="24"/>
+          <w:szCs w:val="24"/>
+        </w:rPr>
+        <w:t xml:space="preserve"> (MAUT)</w:t>
+      </w:r>
+      <w:r>
+        <w:rPr>
+          <w:rFonts w:ascii="Times New Roman" w:hAnsi="Times New Roman" w:cs="Times New Roman"/>
+          <w:sz w:val="24"/>
+          <w:szCs w:val="24"/>
+        </w:rPr>
+        <w:t xml:space="preserve">”, </w:t>
+      </w:r>
+      <w:proofErr w:type="spellStart"/>
+      <w:r>
+        <w:rPr>
+          <w:rFonts w:ascii="Times New Roman" w:hAnsi="Times New Roman" w:cs="Times New Roman"/>
+          <w:sz w:val="24"/>
+          <w:szCs w:val="24"/>
+        </w:rPr>
+        <w:t>Jurnal</w:t>
+      </w:r>
+      <w:proofErr w:type="spellEnd"/>
+      <w:r>
+        <w:rPr>
+          <w:rFonts w:ascii="Times New Roman" w:hAnsi="Times New Roman" w:cs="Times New Roman"/>
+          <w:sz w:val="24"/>
+          <w:szCs w:val="24"/>
+        </w:rPr>
+        <w:t xml:space="preserve"> </w:t>
+      </w:r>
+      <w:proofErr w:type="spellStart"/>
+      <w:r>
+        <w:rPr>
+          <w:rFonts w:ascii="Times New Roman" w:hAnsi="Times New Roman" w:cs="Times New Roman"/>
+          <w:sz w:val="24"/>
+          <w:szCs w:val="24"/>
+        </w:rPr>
+        <w:t>Informatika</w:t>
+      </w:r>
+      <w:proofErr w:type="spellEnd"/>
+      <w:r>
+        <w:rPr>
+          <w:rFonts w:ascii="Times New Roman" w:hAnsi="Times New Roman" w:cs="Times New Roman"/>
+          <w:sz w:val="24"/>
+          <w:szCs w:val="24"/>
+        </w:rPr>
+        <w:t xml:space="preserve">, (online), </w:t>
+      </w:r>
+      <w:r>
+        <w:rPr>
+          <w:rFonts w:ascii="Times New Roman" w:hAnsi="Times New Roman" w:cs="Times New Roman"/>
+          <w:sz w:val="24"/>
+          <w:szCs w:val="24"/>
+        </w:rPr>
+        <w:t xml:space="preserve">Vol. </w:t>
+      </w:r>
+      <w:r>
+        <w:rPr>
+          <w:rFonts w:ascii="Times New Roman" w:hAnsi="Times New Roman" w:cs="Times New Roman"/>
+          <w:sz w:val="24"/>
+          <w:szCs w:val="24"/>
+        </w:rPr>
+        <w:t>9</w:t>
+      </w:r>
+      <w:r>
+        <w:rPr>
+          <w:rFonts w:ascii="Times New Roman" w:hAnsi="Times New Roman" w:cs="Times New Roman"/>
+          <w:sz w:val="24"/>
+          <w:szCs w:val="24"/>
+        </w:rPr>
+        <w:t xml:space="preserve"> No. </w:t>
+      </w:r>
+      <w:r>
+        <w:rPr>
+          <w:rFonts w:ascii="Times New Roman" w:hAnsi="Times New Roman" w:cs="Times New Roman"/>
+          <w:sz w:val="24"/>
+          <w:szCs w:val="24"/>
+        </w:rPr>
+        <w:t>1, (</w:t>
+      </w:r>
+      <w:hyperlink r:id="rId12" w:history="1">
+        <w:r>
+          <w:rPr>
+            <w:rStyle w:val="Hyperlink"/>
+            <w:rFonts w:ascii="Times New Roman" w:hAnsi="Times New Roman" w:cs="Times New Roman"/>
+            <w:color w:val="auto"/>
+            <w:sz w:val="24"/>
+            <w:szCs w:val="24"/>
+            <w:u w:val="none"/>
+          </w:rPr>
+          <w:t>https://ejournal.unidayan.ac.id/index.php/JIU/article/download/48/35</w:t>
+        </w:r>
+      </w:hyperlink>
+      <w:r>
+        <w:rPr>
+          <w:rFonts w:ascii="Times New Roman" w:hAnsi="Times New Roman" w:cs="Times New Roman"/>
+          <w:sz w:val="24"/>
+          <w:szCs w:val="24"/>
+        </w:rPr>
+        <w:t xml:space="preserve">, </w:t>
+      </w:r>
+      <w:proofErr w:type="spellStart"/>
+      <w:r>
+        <w:rPr>
+          <w:rFonts w:ascii="Times New Roman" w:hAnsi="Times New Roman" w:cs="Times New Roman"/>
+          <w:sz w:val="24"/>
+          <w:szCs w:val="24"/>
+        </w:rPr>
+        <w:t>diakses</w:t>
+      </w:r>
+      <w:proofErr w:type="spellEnd"/>
+      <w:r>
+        <w:rPr>
+          <w:rFonts w:ascii="Times New Roman" w:hAnsi="Times New Roman" w:cs="Times New Roman"/>
+          <w:sz w:val="24"/>
+          <w:szCs w:val="24"/>
+        </w:rPr>
+        <w:t xml:space="preserve"> 30 </w:t>
+      </w:r>
+      <w:proofErr w:type="spellStart"/>
+      <w:r>
+        <w:rPr>
+          <w:rFonts w:ascii="Times New Roman" w:hAnsi="Times New Roman" w:cs="Times New Roman"/>
+          <w:sz w:val="24"/>
+          <w:szCs w:val="24"/>
+        </w:rPr>
+        <w:t>maret</w:t>
+      </w:r>
+      <w:proofErr w:type="spellEnd"/>
+      <w:r>
+        <w:rPr>
+          <w:rFonts w:ascii="Times New Roman" w:hAnsi="Times New Roman" w:cs="Times New Roman"/>
+          <w:sz w:val="24"/>
+          <w:szCs w:val="24"/>
+        </w:rPr>
+        <w:t xml:space="preserve"> 2021), </w:t>
+      </w:r>
+      <w:r>
+        <w:rPr>
+          <w:rFonts w:ascii="Times New Roman" w:hAnsi="Times New Roman" w:cs="Times New Roman"/>
+          <w:sz w:val="24"/>
+          <w:szCs w:val="24"/>
+        </w:rPr>
+        <w:t xml:space="preserve">Universitas </w:t>
+      </w:r>
+      <w:proofErr w:type="spellStart"/>
+      <w:r>
+        <w:rPr>
+          <w:rFonts w:ascii="Times New Roman" w:hAnsi="Times New Roman" w:cs="Times New Roman"/>
+          <w:sz w:val="24"/>
+          <w:szCs w:val="24"/>
+        </w:rPr>
+        <w:t>Dayanu</w:t>
+      </w:r>
+      <w:proofErr w:type="spellEnd"/>
+      <w:r>
+        <w:rPr>
+          <w:rFonts w:ascii="Times New Roman" w:hAnsi="Times New Roman" w:cs="Times New Roman"/>
+          <w:sz w:val="24"/>
+          <w:szCs w:val="24"/>
+        </w:rPr>
+        <w:t xml:space="preserve"> </w:t>
+      </w:r>
+      <w:proofErr w:type="spellStart"/>
+      <w:r>
+        <w:rPr>
+          <w:rFonts w:ascii="Times New Roman" w:hAnsi="Times New Roman" w:cs="Times New Roman"/>
+          <w:sz w:val="24"/>
+          <w:szCs w:val="24"/>
+        </w:rPr>
+        <w:t>Ikhsanuddin</w:t>
+      </w:r>
+      <w:proofErr w:type="spellEnd"/>
+      <w:r>
+        <w:rPr>
+          <w:rFonts w:ascii="Times New Roman" w:hAnsi="Times New Roman" w:cs="Times New Roman"/>
+          <w:sz w:val="24"/>
+          <w:szCs w:val="24"/>
+        </w:rPr>
+        <w:t xml:space="preserve"> </w:t>
+      </w:r>
+      <w:proofErr w:type="spellStart"/>
+      <w:r>
+        <w:rPr>
+          <w:rFonts w:ascii="Times New Roman" w:hAnsi="Times New Roman" w:cs="Times New Roman"/>
+          <w:sz w:val="24"/>
+          <w:szCs w:val="24"/>
+        </w:rPr>
+        <w:t>Baubau</w:t>
+      </w:r>
+      <w:proofErr w:type="spellEnd"/>
+      <w:r>
+        <w:rPr>
+          <w:rFonts w:ascii="Times New Roman" w:hAnsi="Times New Roman" w:cs="Times New Roman"/>
+          <w:sz w:val="24"/>
+          <w:szCs w:val="24"/>
+        </w:rPr>
+        <w:t>.</w:t>
+      </w:r>
+      <w:r>
+        <w:rPr>
+          <w:rFonts w:ascii="Times New Roman" w:hAnsi="Times New Roman" w:cs="Times New Roman"/>
+          <w:i/>
+          <w:iCs/>
+          <w:sz w:val="24"/>
+          <w:szCs w:val="24"/>
+        </w:rPr>
+        <w:t xml:space="preserve"> </w:t>
+      </w:r>
+    </w:p>
+    <w:p>
+      <w:pPr>
+        <w:spacing w:before="240" w:after="0" w:line="240" w:lineRule="auto"/>
+        <w:ind w:left="1134" w:hanging="1134"/>
+        <w:jc w:val="both"/>
+        <w:rPr>
+          <w:rFonts w:ascii="Times New Roman" w:hAnsi="Times New Roman" w:cs="Times New Roman"/>
+          <w:sz w:val="24"/>
+          <w:szCs w:val="24"/>
+        </w:rPr>
+      </w:pPr>
+      <w:r>
+        <w:rPr>
+          <w:rFonts w:ascii="Times New Roman" w:hAnsi="Times New Roman" w:cs="Times New Roman"/>
+          <w:i/>
+          <w:iCs/>
+          <w:sz w:val="24"/>
+          <w:szCs w:val="24"/>
+        </w:rPr>
         <w:t xml:space="preserve">M </w:t>
       </w:r>
       <w:proofErr w:type="spellStart"/>
@@ -3320,25 +4198,9 @@
           <w:sz w:val="24"/>
           <w:szCs w:val="24"/>
         </w:rPr>
-        <w:t xml:space="preserve">”, </w:t>
-      </w:r>
-      <w:r>
-        <w:rPr>
-          <w:rFonts w:ascii="Times New Roman" w:hAnsi="Times New Roman" w:cs="Times New Roman"/>
-          <w:sz w:val="24"/>
-          <w:szCs w:val="24"/>
-        </w:rPr>
-        <w:t>IOP Publishing</w:t>
-      </w:r>
-      <w:r>
-        <w:rPr>
-          <w:rFonts w:ascii="Times New Roman" w:hAnsi="Times New Roman" w:cs="Times New Roman"/>
-          <w:sz w:val="24"/>
-          <w:szCs w:val="24"/>
-        </w:rPr>
-        <w:t>, (online), (</w:t>
-      </w:r>
-      <w:hyperlink r:id="rId11" w:history="1">
+        <w:t>”, IOP Publishing, (online), (</w:t>
+      </w:r>
+      <w:hyperlink r:id="rId13" w:history="1">
         <w:r>
           <w:rPr>
             <w:rStyle w:val="Hyperlink"/>
@@ -3477,25 +4339,9 @@
           <w:sz w:val="24"/>
           <w:szCs w:val="24"/>
         </w:rPr>
-        <w:t>Ralph Schaefer</w:t>
-      </w:r>
-      <w:r>
-        <w:rPr>
-          <w:rFonts w:ascii="Times New Roman" w:hAnsi="Times New Roman" w:cs="Times New Roman"/>
-          <w:sz w:val="24"/>
-          <w:szCs w:val="24"/>
-        </w:rPr>
-        <w:t>, 2012</w:t>
-      </w:r>
-      <w:proofErr w:type="gramStart"/>
-      <w:r>
-        <w:rPr>
-          <w:rFonts w:ascii="Times New Roman" w:hAnsi="Times New Roman" w:cs="Times New Roman"/>
-          <w:sz w:val="24"/>
-          <w:szCs w:val="24"/>
-        </w:rPr>
-        <w:t>, ”</w:t>
-      </w:r>
+        <w:t xml:space="preserve">Omar </w:t>
+      </w:r>
+      <w:proofErr w:type="spellStart"/>
       <w:r>
         <w:rPr>
           <w:rFonts w:ascii="Times New Roman" w:hAnsi="Times New Roman" w:cs="Times New Roman"/>
@@ -3504,9 +4350,9 @@
           <w:sz w:val="24"/>
           <w:szCs w:val="24"/>
         </w:rPr>
-        <w:t>Rules</w:t>
-      </w:r>
-      <w:proofErr w:type="gramEnd"/>
+        <w:t>Pahlevi</w:t>
+      </w:r>
+      <w:proofErr w:type="spellEnd"/>
       <w:r>
         <w:rPr>
           <w:rFonts w:ascii="Times New Roman" w:hAnsi="Times New Roman" w:cs="Times New Roman"/>
@@ -3515,15 +4361,256 @@
           <w:sz w:val="24"/>
           <w:szCs w:val="24"/>
         </w:rPr>
-        <w:t xml:space="preserve"> For Using Multi-Attribute Utility Theory For Estimating a User’s Interests</w:t>
-      </w:r>
-      <w:r>
-        <w:rPr>
-          <w:rFonts w:ascii="Times New Roman" w:hAnsi="Times New Roman" w:cs="Times New Roman"/>
-          <w:sz w:val="24"/>
-          <w:szCs w:val="24"/>
-        </w:rPr>
-        <w:t xml:space="preserve">”, (http://citeseerx.ist.psu.edu/viewdoc/download?doi=10.1.1.120.4425&amp;rep=resp1&amp;type=pdf, </w:t>
+        <w:t xml:space="preserve">, </w:t>
+      </w:r>
+      <w:r>
+        <w:rPr>
+          <w:rFonts w:ascii="Times New Roman" w:hAnsi="Times New Roman" w:cs="Times New Roman"/>
+          <w:sz w:val="24"/>
+          <w:szCs w:val="24"/>
+        </w:rPr>
+        <w:t>2018, “</w:t>
+      </w:r>
+      <w:proofErr w:type="spellStart"/>
+      <w:r>
+        <w:rPr>
+          <w:rFonts w:ascii="Times New Roman" w:hAnsi="Times New Roman" w:cs="Times New Roman"/>
+          <w:sz w:val="24"/>
+          <w:szCs w:val="24"/>
+        </w:rPr>
+        <w:t>Sistem</w:t>
+      </w:r>
+      <w:proofErr w:type="spellEnd"/>
+      <w:r>
+        <w:rPr>
+          <w:rFonts w:ascii="Times New Roman" w:hAnsi="Times New Roman" w:cs="Times New Roman"/>
+          <w:sz w:val="24"/>
+          <w:szCs w:val="24"/>
+        </w:rPr>
+        <w:t xml:space="preserve"> </w:t>
+      </w:r>
+      <w:proofErr w:type="spellStart"/>
+      <w:r>
+        <w:rPr>
+          <w:rFonts w:ascii="Times New Roman" w:hAnsi="Times New Roman" w:cs="Times New Roman"/>
+          <w:sz w:val="24"/>
+          <w:szCs w:val="24"/>
+        </w:rPr>
+        <w:t>Informasi</w:t>
+      </w:r>
+      <w:proofErr w:type="spellEnd"/>
+      <w:r>
+        <w:rPr>
+          <w:rFonts w:ascii="Times New Roman" w:hAnsi="Times New Roman" w:cs="Times New Roman"/>
+          <w:sz w:val="24"/>
+          <w:szCs w:val="24"/>
+        </w:rPr>
+        <w:t xml:space="preserve"> </w:t>
+      </w:r>
+      <w:proofErr w:type="spellStart"/>
+      <w:r>
+        <w:rPr>
+          <w:rFonts w:ascii="Times New Roman" w:hAnsi="Times New Roman" w:cs="Times New Roman"/>
+          <w:sz w:val="24"/>
+          <w:szCs w:val="24"/>
+        </w:rPr>
+        <w:t>Inventori</w:t>
+      </w:r>
+      <w:proofErr w:type="spellEnd"/>
+      <w:r>
+        <w:rPr>
+          <w:rFonts w:ascii="Times New Roman" w:hAnsi="Times New Roman" w:cs="Times New Roman"/>
+          <w:sz w:val="24"/>
+          <w:szCs w:val="24"/>
+        </w:rPr>
+        <w:t xml:space="preserve"> </w:t>
+      </w:r>
+      <w:proofErr w:type="spellStart"/>
+      <w:r>
+        <w:rPr>
+          <w:rFonts w:ascii="Times New Roman" w:hAnsi="Times New Roman" w:cs="Times New Roman"/>
+          <w:sz w:val="24"/>
+          <w:szCs w:val="24"/>
+        </w:rPr>
+        <w:t>Barang</w:t>
+      </w:r>
+      <w:proofErr w:type="spellEnd"/>
+      <w:r>
+        <w:rPr>
+          <w:rFonts w:ascii="Times New Roman" w:hAnsi="Times New Roman" w:cs="Times New Roman"/>
+          <w:sz w:val="24"/>
+          <w:szCs w:val="24"/>
+        </w:rPr>
+        <w:t xml:space="preserve"> </w:t>
+      </w:r>
+      <w:proofErr w:type="spellStart"/>
+      <w:r>
+        <w:rPr>
+          <w:rFonts w:ascii="Times New Roman" w:hAnsi="Times New Roman" w:cs="Times New Roman"/>
+          <w:sz w:val="24"/>
+          <w:szCs w:val="24"/>
+        </w:rPr>
+        <w:t>Menggunakan</w:t>
+      </w:r>
+      <w:proofErr w:type="spellEnd"/>
+      <w:r>
+        <w:rPr>
+          <w:rFonts w:ascii="Times New Roman" w:hAnsi="Times New Roman" w:cs="Times New Roman"/>
+          <w:sz w:val="24"/>
+          <w:szCs w:val="24"/>
+        </w:rPr>
+        <w:t xml:space="preserve"> </w:t>
+      </w:r>
+      <w:proofErr w:type="spellStart"/>
+      <w:r>
+        <w:rPr>
+          <w:rFonts w:ascii="Times New Roman" w:hAnsi="Times New Roman" w:cs="Times New Roman"/>
+          <w:sz w:val="24"/>
+          <w:szCs w:val="24"/>
+        </w:rPr>
+        <w:t>Metode</w:t>
+      </w:r>
+      <w:proofErr w:type="spellEnd"/>
+      <w:r>
+        <w:rPr>
+          <w:rFonts w:ascii="Times New Roman" w:hAnsi="Times New Roman" w:cs="Times New Roman"/>
+          <w:sz w:val="24"/>
+          <w:szCs w:val="24"/>
+        </w:rPr>
+        <w:t xml:space="preserve"> Object Oriented </w:t>
+      </w:r>
+      <w:r>
+        <w:rPr>
+          <w:rFonts w:ascii="Times New Roman" w:hAnsi="Times New Roman" w:cs="Times New Roman"/>
+          <w:sz w:val="24"/>
+          <w:szCs w:val="24"/>
+        </w:rPr>
+        <w:t>d</w:t>
+      </w:r>
+      <w:r>
+        <w:rPr>
+          <w:rFonts w:ascii="Times New Roman" w:hAnsi="Times New Roman" w:cs="Times New Roman"/>
+          <w:sz w:val="24"/>
+          <w:szCs w:val="24"/>
+        </w:rPr>
+        <w:t>i P</w:t>
+      </w:r>
+      <w:r>
+        <w:rPr>
+          <w:rFonts w:ascii="Times New Roman" w:hAnsi="Times New Roman" w:cs="Times New Roman"/>
+          <w:sz w:val="24"/>
+          <w:szCs w:val="24"/>
+        </w:rPr>
+        <w:t>t</w:t>
+      </w:r>
+      <w:r>
+        <w:rPr>
+          <w:rFonts w:ascii="Times New Roman" w:hAnsi="Times New Roman" w:cs="Times New Roman"/>
+          <w:sz w:val="24"/>
+          <w:szCs w:val="24"/>
+        </w:rPr>
+        <w:t xml:space="preserve">. </w:t>
+      </w:r>
+      <w:proofErr w:type="spellStart"/>
+      <w:r>
+        <w:rPr>
+          <w:rFonts w:ascii="Times New Roman" w:hAnsi="Times New Roman" w:cs="Times New Roman"/>
+          <w:sz w:val="24"/>
+          <w:szCs w:val="24"/>
+        </w:rPr>
+        <w:t>Livaza</w:t>
+      </w:r>
+      <w:proofErr w:type="spellEnd"/>
+      <w:r>
+        <w:rPr>
+          <w:rFonts w:ascii="Times New Roman" w:hAnsi="Times New Roman" w:cs="Times New Roman"/>
+          <w:sz w:val="24"/>
+          <w:szCs w:val="24"/>
+        </w:rPr>
+        <w:t xml:space="preserve"> </w:t>
+      </w:r>
+      <w:proofErr w:type="spellStart"/>
+      <w:r>
+        <w:rPr>
+          <w:rFonts w:ascii="Times New Roman" w:hAnsi="Times New Roman" w:cs="Times New Roman"/>
+          <w:sz w:val="24"/>
+          <w:szCs w:val="24"/>
+        </w:rPr>
+        <w:t>Teknologi</w:t>
+      </w:r>
+      <w:proofErr w:type="spellEnd"/>
+      <w:r>
+        <w:rPr>
+          <w:rFonts w:ascii="Times New Roman" w:hAnsi="Times New Roman" w:cs="Times New Roman"/>
+          <w:sz w:val="24"/>
+          <w:szCs w:val="24"/>
+        </w:rPr>
+        <w:t xml:space="preserve"> Indonesia Jakarta</w:t>
+      </w:r>
+      <w:r>
+        <w:rPr>
+          <w:rFonts w:ascii="Times New Roman" w:hAnsi="Times New Roman" w:cs="Times New Roman"/>
+          <w:sz w:val="24"/>
+          <w:szCs w:val="24"/>
+        </w:rPr>
+        <w:t xml:space="preserve">”, </w:t>
+      </w:r>
+      <w:proofErr w:type="spellStart"/>
+      <w:r>
+        <w:rPr>
+          <w:rFonts w:ascii="Times New Roman" w:hAnsi="Times New Roman" w:cs="Times New Roman"/>
+          <w:sz w:val="24"/>
+          <w:szCs w:val="24"/>
+        </w:rPr>
+        <w:t>Jurnal</w:t>
+      </w:r>
+      <w:proofErr w:type="spellEnd"/>
+      <w:r>
+        <w:rPr>
+          <w:rFonts w:ascii="Times New Roman" w:hAnsi="Times New Roman" w:cs="Times New Roman"/>
+          <w:sz w:val="24"/>
+          <w:szCs w:val="24"/>
+        </w:rPr>
+        <w:t xml:space="preserve"> </w:t>
+      </w:r>
+      <w:proofErr w:type="spellStart"/>
+      <w:r>
+        <w:rPr>
+          <w:rFonts w:ascii="Times New Roman" w:hAnsi="Times New Roman" w:cs="Times New Roman"/>
+          <w:sz w:val="24"/>
+          <w:szCs w:val="24"/>
+        </w:rPr>
+        <w:t>Prosisko</w:t>
+      </w:r>
+      <w:proofErr w:type="spellEnd"/>
+      <w:r>
+        <w:rPr>
+          <w:rFonts w:ascii="Times New Roman" w:hAnsi="Times New Roman" w:cs="Times New Roman"/>
+          <w:sz w:val="24"/>
+          <w:szCs w:val="24"/>
+        </w:rPr>
+        <w:t>, (online), Volume 5, No. 1, (</w:t>
+      </w:r>
+      <w:hyperlink r:id="rId14" w:history="1">
+        <w:r>
+          <w:rPr>
+            <w:rStyle w:val="Hyperlink"/>
+            <w:rFonts w:ascii="Times New Roman" w:hAnsi="Times New Roman" w:cs="Times New Roman"/>
+            <w:color w:val="auto"/>
+            <w:sz w:val="24"/>
+            <w:szCs w:val="24"/>
+            <w:u w:val="none"/>
+          </w:rPr>
+          <w:t>https://e-jurnal.lppmunsera.org/index.php/PROSISKO/article/view/587</w:t>
+        </w:r>
+      </w:hyperlink>
+      <w:r>
+        <w:rPr>
+          <w:rFonts w:ascii="Times New Roman" w:hAnsi="Times New Roman" w:cs="Times New Roman"/>
+          <w:sz w:val="24"/>
+          <w:szCs w:val="24"/>
+        </w:rPr>
+        <w:t xml:space="preserve">, </w:t>
       </w:r>
       <w:proofErr w:type="spellStart"/>
       <w:r>
@@ -3541,41 +4628,51 @@
           <w:sz w:val="24"/>
           <w:szCs w:val="24"/>
         </w:rPr>
-        <w:t xml:space="preserve"> </w:t>
-      </w:r>
-      <w:r>
-        <w:rPr>
-          <w:rFonts w:ascii="Times New Roman" w:hAnsi="Times New Roman" w:cs="Times New Roman"/>
-          <w:sz w:val="24"/>
-          <w:szCs w:val="24"/>
-        </w:rPr>
-        <w:t>12</w:t>
-      </w:r>
-      <w:r>
-        <w:rPr>
-          <w:rFonts w:ascii="Times New Roman" w:hAnsi="Times New Roman" w:cs="Times New Roman"/>
-          <w:sz w:val="24"/>
-          <w:szCs w:val="24"/>
-        </w:rPr>
-        <w:t xml:space="preserve"> </w:t>
-      </w:r>
-      <w:proofErr w:type="spellStart"/>
-      <w:r>
-        <w:rPr>
-          <w:rFonts w:ascii="Times New Roman" w:hAnsi="Times New Roman" w:cs="Times New Roman"/>
-          <w:sz w:val="24"/>
-          <w:szCs w:val="24"/>
-        </w:rPr>
-        <w:t>Februari</w:t>
-      </w:r>
-      <w:proofErr w:type="spellEnd"/>
-      <w:r>
-        <w:rPr>
-          <w:rFonts w:ascii="Times New Roman" w:hAnsi="Times New Roman" w:cs="Times New Roman"/>
-          <w:sz w:val="24"/>
-          <w:szCs w:val="24"/>
-        </w:rPr>
-        <w:t xml:space="preserve"> 2021)</w:t>
+        <w:t xml:space="preserve"> 30 </w:t>
+      </w:r>
+      <w:proofErr w:type="spellStart"/>
+      <w:r>
+        <w:rPr>
+          <w:rFonts w:ascii="Times New Roman" w:hAnsi="Times New Roman" w:cs="Times New Roman"/>
+          <w:sz w:val="24"/>
+          <w:szCs w:val="24"/>
+        </w:rPr>
+        <w:t>maret</w:t>
+      </w:r>
+      <w:proofErr w:type="spellEnd"/>
+      <w:r>
+        <w:rPr>
+          <w:rFonts w:ascii="Times New Roman" w:hAnsi="Times New Roman" w:cs="Times New Roman"/>
+          <w:sz w:val="24"/>
+          <w:szCs w:val="24"/>
+        </w:rPr>
+        <w:t xml:space="preserve"> 2021), </w:t>
+      </w:r>
+      <w:r>
+        <w:rPr>
+          <w:rFonts w:ascii="Times New Roman" w:hAnsi="Times New Roman" w:cs="Times New Roman"/>
+          <w:sz w:val="24"/>
+          <w:szCs w:val="24"/>
+        </w:rPr>
+        <w:t xml:space="preserve">STMIK Nusa </w:t>
+      </w:r>
+      <w:proofErr w:type="spellStart"/>
+      <w:r>
+        <w:rPr>
+          <w:rFonts w:ascii="Times New Roman" w:hAnsi="Times New Roman" w:cs="Times New Roman"/>
+          <w:sz w:val="24"/>
+          <w:szCs w:val="24"/>
+        </w:rPr>
+        <w:t>Mandiri</w:t>
+      </w:r>
+      <w:proofErr w:type="spellEnd"/>
+      <w:r>
+        <w:rPr>
+          <w:rFonts w:ascii="Times New Roman" w:hAnsi="Times New Roman" w:cs="Times New Roman"/>
+          <w:sz w:val="24"/>
+          <w:szCs w:val="24"/>
+        </w:rPr>
+        <w:t xml:space="preserve"> Jakarta</w:t>
       </w:r>
       <w:r>
         <w:rPr>
@@ -3606,7 +4703,7 @@
           <w:sz w:val="24"/>
           <w:szCs w:val="24"/>
         </w:rPr>
-        <w:t>Ramadiani</w:t>
+        <w:t>Rachmat</w:t>
       </w:r>
       <w:proofErr w:type="spellEnd"/>
       <w:r>
@@ -3628,7 +4725,7 @@
           <w:sz w:val="24"/>
           <w:szCs w:val="24"/>
         </w:rPr>
-        <w:t>Ramadiani</w:t>
+        <w:t>Fajrin</w:t>
       </w:r>
       <w:proofErr w:type="spellEnd"/>
       <w:r>
@@ -3639,7 +4736,298 @@
           <w:sz w:val="24"/>
           <w:szCs w:val="24"/>
         </w:rPr>
-        <w:t xml:space="preserve"> </w:t>
+        <w:t xml:space="preserve">, </w:t>
+      </w:r>
+      <w:r>
+        <w:rPr>
+          <w:rFonts w:ascii="Times New Roman" w:hAnsi="Times New Roman" w:cs="Times New Roman"/>
+          <w:sz w:val="24"/>
+          <w:szCs w:val="24"/>
+        </w:rPr>
+        <w:t>2017, “</w:t>
+      </w:r>
+      <w:proofErr w:type="spellStart"/>
+      <w:r>
+        <w:rPr>
+          <w:rFonts w:ascii="Times New Roman" w:hAnsi="Times New Roman" w:cs="Times New Roman"/>
+          <w:sz w:val="24"/>
+          <w:szCs w:val="24"/>
+        </w:rPr>
+        <w:t>Pengembangan</w:t>
+      </w:r>
+      <w:proofErr w:type="spellEnd"/>
+      <w:r>
+        <w:rPr>
+          <w:rFonts w:ascii="Times New Roman" w:hAnsi="Times New Roman" w:cs="Times New Roman"/>
+          <w:sz w:val="24"/>
+          <w:szCs w:val="24"/>
+        </w:rPr>
+        <w:t xml:space="preserve"> </w:t>
+      </w:r>
+      <w:proofErr w:type="spellStart"/>
+      <w:r>
+        <w:rPr>
+          <w:rFonts w:ascii="Times New Roman" w:hAnsi="Times New Roman" w:cs="Times New Roman"/>
+          <w:sz w:val="24"/>
+          <w:szCs w:val="24"/>
+        </w:rPr>
+        <w:t>Sistem</w:t>
+      </w:r>
+      <w:proofErr w:type="spellEnd"/>
+      <w:r>
+        <w:rPr>
+          <w:rFonts w:ascii="Times New Roman" w:hAnsi="Times New Roman" w:cs="Times New Roman"/>
+          <w:sz w:val="24"/>
+          <w:szCs w:val="24"/>
+        </w:rPr>
+        <w:t xml:space="preserve"> </w:t>
+      </w:r>
+      <w:proofErr w:type="spellStart"/>
+      <w:r>
+        <w:rPr>
+          <w:rFonts w:ascii="Times New Roman" w:hAnsi="Times New Roman" w:cs="Times New Roman"/>
+          <w:sz w:val="24"/>
+          <w:szCs w:val="24"/>
+        </w:rPr>
+        <w:t>Informasi</w:t>
+      </w:r>
+      <w:proofErr w:type="spellEnd"/>
+      <w:r>
+        <w:rPr>
+          <w:rFonts w:ascii="Times New Roman" w:hAnsi="Times New Roman" w:cs="Times New Roman"/>
+          <w:sz w:val="24"/>
+          <w:szCs w:val="24"/>
+        </w:rPr>
+        <w:t xml:space="preserve"> </w:t>
+      </w:r>
+      <w:proofErr w:type="spellStart"/>
+      <w:r>
+        <w:rPr>
+          <w:rFonts w:ascii="Times New Roman" w:hAnsi="Times New Roman" w:cs="Times New Roman"/>
+          <w:sz w:val="24"/>
+          <w:szCs w:val="24"/>
+        </w:rPr>
+        <w:t>Geografis</w:t>
+      </w:r>
+      <w:proofErr w:type="spellEnd"/>
+      <w:r>
+        <w:rPr>
+          <w:rFonts w:ascii="Times New Roman" w:hAnsi="Times New Roman" w:cs="Times New Roman"/>
+          <w:sz w:val="24"/>
+          <w:szCs w:val="24"/>
+        </w:rPr>
+        <w:t xml:space="preserve"> </w:t>
+      </w:r>
+      <w:proofErr w:type="spellStart"/>
+      <w:r>
+        <w:rPr>
+          <w:rFonts w:ascii="Times New Roman" w:hAnsi="Times New Roman" w:cs="Times New Roman"/>
+          <w:sz w:val="24"/>
+          <w:szCs w:val="24"/>
+        </w:rPr>
+        <w:t>Berbasis</w:t>
+      </w:r>
+      <w:proofErr w:type="spellEnd"/>
+      <w:r>
+        <w:rPr>
+          <w:rFonts w:ascii="Times New Roman" w:hAnsi="Times New Roman" w:cs="Times New Roman"/>
+          <w:sz w:val="24"/>
+          <w:szCs w:val="24"/>
+        </w:rPr>
+        <w:t xml:space="preserve"> </w:t>
+      </w:r>
+      <w:proofErr w:type="spellStart"/>
+      <w:r>
+        <w:rPr>
+          <w:rFonts w:ascii="Times New Roman" w:hAnsi="Times New Roman" w:cs="Times New Roman"/>
+          <w:sz w:val="24"/>
+          <w:szCs w:val="24"/>
+        </w:rPr>
+        <w:t>Node.Js</w:t>
+      </w:r>
+      <w:proofErr w:type="spellEnd"/>
+      <w:r>
+        <w:rPr>
+          <w:rFonts w:ascii="Times New Roman" w:hAnsi="Times New Roman" w:cs="Times New Roman"/>
+          <w:sz w:val="24"/>
+          <w:szCs w:val="24"/>
+        </w:rPr>
+        <w:t xml:space="preserve"> </w:t>
+      </w:r>
+      <w:proofErr w:type="spellStart"/>
+      <w:r>
+        <w:rPr>
+          <w:rFonts w:ascii="Times New Roman" w:hAnsi="Times New Roman" w:cs="Times New Roman"/>
+          <w:sz w:val="24"/>
+          <w:szCs w:val="24"/>
+        </w:rPr>
+        <w:t>Untuk</w:t>
+      </w:r>
+      <w:proofErr w:type="spellEnd"/>
+      <w:r>
+        <w:rPr>
+          <w:rFonts w:ascii="Times New Roman" w:hAnsi="Times New Roman" w:cs="Times New Roman"/>
+          <w:sz w:val="24"/>
+          <w:szCs w:val="24"/>
+        </w:rPr>
+        <w:t xml:space="preserve"> </w:t>
+      </w:r>
+      <w:proofErr w:type="spellStart"/>
+      <w:r>
+        <w:rPr>
+          <w:rFonts w:ascii="Times New Roman" w:hAnsi="Times New Roman" w:cs="Times New Roman"/>
+          <w:sz w:val="24"/>
+          <w:szCs w:val="24"/>
+        </w:rPr>
+        <w:t>Pemetaan</w:t>
+      </w:r>
+      <w:proofErr w:type="spellEnd"/>
+      <w:r>
+        <w:rPr>
+          <w:rFonts w:ascii="Times New Roman" w:hAnsi="Times New Roman" w:cs="Times New Roman"/>
+          <w:sz w:val="24"/>
+          <w:szCs w:val="24"/>
+        </w:rPr>
+        <w:t xml:space="preserve"> </w:t>
+      </w:r>
+      <w:proofErr w:type="spellStart"/>
+      <w:r>
+        <w:rPr>
+          <w:rFonts w:ascii="Times New Roman" w:hAnsi="Times New Roman" w:cs="Times New Roman"/>
+          <w:sz w:val="24"/>
+          <w:szCs w:val="24"/>
+        </w:rPr>
+        <w:t>Mesin</w:t>
+      </w:r>
+      <w:proofErr w:type="spellEnd"/>
+      <w:r>
+        <w:rPr>
+          <w:rFonts w:ascii="Times New Roman" w:hAnsi="Times New Roman" w:cs="Times New Roman"/>
+          <w:sz w:val="24"/>
+          <w:szCs w:val="24"/>
+        </w:rPr>
+        <w:t xml:space="preserve"> </w:t>
+      </w:r>
+      <w:r>
+        <w:rPr>
+          <w:rFonts w:ascii="Times New Roman" w:hAnsi="Times New Roman" w:cs="Times New Roman"/>
+          <w:sz w:val="24"/>
+          <w:szCs w:val="24"/>
+        </w:rPr>
+        <w:t>d</w:t>
+      </w:r>
+      <w:r>
+        <w:rPr>
+          <w:rFonts w:ascii="Times New Roman" w:hAnsi="Times New Roman" w:cs="Times New Roman"/>
+          <w:sz w:val="24"/>
+          <w:szCs w:val="24"/>
+        </w:rPr>
+        <w:t>an Tracking Engineer</w:t>
+      </w:r>
+      <w:r>
+        <w:rPr>
+          <w:rFonts w:ascii="Times New Roman" w:hAnsi="Times New Roman" w:cs="Times New Roman"/>
+          <w:sz w:val="24"/>
+          <w:szCs w:val="24"/>
+        </w:rPr>
+        <w:t xml:space="preserve"> </w:t>
+      </w:r>
+      <w:proofErr w:type="spellStart"/>
+      <w:r>
+        <w:rPr>
+          <w:rFonts w:ascii="Times New Roman" w:hAnsi="Times New Roman" w:cs="Times New Roman"/>
+          <w:sz w:val="24"/>
+          <w:szCs w:val="24"/>
+        </w:rPr>
+        <w:t>Dengan</w:t>
+      </w:r>
+      <w:proofErr w:type="spellEnd"/>
+      <w:r>
+        <w:rPr>
+          <w:rFonts w:ascii="Times New Roman" w:hAnsi="Times New Roman" w:cs="Times New Roman"/>
+          <w:sz w:val="24"/>
+          <w:szCs w:val="24"/>
+        </w:rPr>
+        <w:t xml:space="preserve"> </w:t>
+      </w:r>
+      <w:proofErr w:type="spellStart"/>
+      <w:r>
+        <w:rPr>
+          <w:rFonts w:ascii="Times New Roman" w:hAnsi="Times New Roman" w:cs="Times New Roman"/>
+          <w:sz w:val="24"/>
+          <w:szCs w:val="24"/>
+        </w:rPr>
+        <w:t>Pemanfaatan</w:t>
+      </w:r>
+      <w:proofErr w:type="spellEnd"/>
+      <w:r>
+        <w:rPr>
+          <w:rFonts w:ascii="Times New Roman" w:hAnsi="Times New Roman" w:cs="Times New Roman"/>
+          <w:sz w:val="24"/>
+          <w:szCs w:val="24"/>
+        </w:rPr>
+        <w:t xml:space="preserve"> Geolocation Pada Pt I</w:t>
+      </w:r>
+      <w:r>
+        <w:rPr>
+          <w:rFonts w:ascii="Times New Roman" w:hAnsi="Times New Roman" w:cs="Times New Roman"/>
+          <w:sz w:val="24"/>
+          <w:szCs w:val="24"/>
+        </w:rPr>
+        <w:t xml:space="preserve">BM </w:t>
+      </w:r>
+      <w:r>
+        <w:rPr>
+          <w:rFonts w:ascii="Times New Roman" w:hAnsi="Times New Roman" w:cs="Times New Roman"/>
+          <w:sz w:val="24"/>
+          <w:szCs w:val="24"/>
+        </w:rPr>
+        <w:t>Indonesia</w:t>
+      </w:r>
+      <w:r>
+        <w:rPr>
+          <w:rFonts w:ascii="Times New Roman" w:hAnsi="Times New Roman" w:cs="Times New Roman"/>
+          <w:sz w:val="24"/>
+          <w:szCs w:val="24"/>
+        </w:rPr>
+        <w:t xml:space="preserve">”, </w:t>
+      </w:r>
+      <w:proofErr w:type="spellStart"/>
+      <w:r>
+        <w:rPr>
+          <w:rFonts w:ascii="Times New Roman" w:hAnsi="Times New Roman" w:cs="Times New Roman"/>
+          <w:sz w:val="24"/>
+          <w:szCs w:val="24"/>
+        </w:rPr>
+        <w:t>Jurnal</w:t>
+      </w:r>
+      <w:proofErr w:type="spellEnd"/>
+      <w:r>
+        <w:rPr>
+          <w:rFonts w:ascii="Times New Roman" w:hAnsi="Times New Roman" w:cs="Times New Roman"/>
+          <w:sz w:val="24"/>
+          <w:szCs w:val="24"/>
+        </w:rPr>
+        <w:t xml:space="preserve"> </w:t>
+      </w:r>
+      <w:proofErr w:type="spellStart"/>
+      <w:proofErr w:type="gramStart"/>
+      <w:r>
+        <w:rPr>
+          <w:rFonts w:ascii="Times New Roman" w:hAnsi="Times New Roman" w:cs="Times New Roman"/>
+          <w:sz w:val="24"/>
+          <w:szCs w:val="24"/>
+        </w:rPr>
+        <w:t>Informatika</w:t>
+      </w:r>
+      <w:proofErr w:type="spellEnd"/>
+      <w:r>
+        <w:rPr>
+          <w:rFonts w:ascii="Times New Roman" w:hAnsi="Times New Roman" w:cs="Times New Roman"/>
+          <w:sz w:val="24"/>
+          <w:szCs w:val="24"/>
+        </w:rPr>
+        <w:t xml:space="preserve">, </w:t>
       </w:r>
       <w:r>
         <w:rPr>
@@ -3649,257 +5037,97 @@
           <w:sz w:val="24"/>
           <w:szCs w:val="24"/>
         </w:rPr>
-        <w:t>dan</w:t>
-      </w:r>
-      <w:r>
-        <w:rPr>
-          <w:rFonts w:ascii="Times New Roman" w:hAnsi="Times New Roman" w:cs="Times New Roman"/>
-          <w:i/>
-          <w:iCs/>
-          <w:sz w:val="24"/>
-          <w:szCs w:val="24"/>
-        </w:rPr>
-        <w:t xml:space="preserve"> </w:t>
-      </w:r>
-      <w:proofErr w:type="spellStart"/>
-      <w:r>
-        <w:rPr>
-          <w:rFonts w:ascii="Times New Roman" w:hAnsi="Times New Roman" w:cs="Times New Roman"/>
-          <w:i/>
-          <w:iCs/>
-          <w:sz w:val="24"/>
-          <w:szCs w:val="24"/>
-        </w:rPr>
-        <w:t>Auliana</w:t>
-      </w:r>
-      <w:proofErr w:type="spellEnd"/>
-      <w:r>
-        <w:rPr>
-          <w:rFonts w:ascii="Times New Roman" w:hAnsi="Times New Roman" w:cs="Times New Roman"/>
-          <w:i/>
-          <w:iCs/>
-          <w:sz w:val="24"/>
-          <w:szCs w:val="24"/>
-        </w:rPr>
-        <w:t xml:space="preserve"> </w:t>
-      </w:r>
-      <w:proofErr w:type="spellStart"/>
-      <w:r>
-        <w:rPr>
-          <w:rFonts w:ascii="Times New Roman" w:hAnsi="Times New Roman" w:cs="Times New Roman"/>
-          <w:i/>
-          <w:iCs/>
-          <w:sz w:val="24"/>
-          <w:szCs w:val="24"/>
-        </w:rPr>
-        <w:t>rahmah</w:t>
-      </w:r>
-      <w:proofErr w:type="spellEnd"/>
-      <w:r>
-        <w:rPr>
-          <w:rFonts w:ascii="Times New Roman" w:hAnsi="Times New Roman" w:cs="Times New Roman"/>
-          <w:i/>
-          <w:iCs/>
+        <w:t xml:space="preserve"> </w:t>
+      </w:r>
+      <w:r>
+        <w:rPr>
+          <w:rFonts w:ascii="Times New Roman" w:hAnsi="Times New Roman" w:cs="Times New Roman"/>
+          <w:sz w:val="24"/>
+          <w:szCs w:val="24"/>
+        </w:rPr>
+        <w:t>(</w:t>
+      </w:r>
+      <w:proofErr w:type="gramEnd"/>
+      <w:r>
+        <w:rPr>
+          <w:rFonts w:ascii="Times New Roman" w:hAnsi="Times New Roman" w:cs="Times New Roman"/>
+          <w:sz w:val="24"/>
+          <w:szCs w:val="24"/>
+        </w:rPr>
+        <w:t>online), Volume 11, No. 2, (</w:t>
+      </w:r>
+      <w:hyperlink r:id="rId15" w:history="1">
+        <w:r>
+          <w:rPr>
+            <w:rStyle w:val="Hyperlink"/>
+            <w:rFonts w:ascii="Times New Roman" w:hAnsi="Times New Roman" w:cs="Times New Roman"/>
+            <w:color w:val="auto"/>
+            <w:sz w:val="24"/>
+            <w:szCs w:val="24"/>
+            <w:u w:val="none"/>
+          </w:rPr>
+          <w:t>http://journal.uad.ac.id/index.php/JIFO/article/view/6090</w:t>
+        </w:r>
+      </w:hyperlink>
+      <w:r>
+        <w:rPr>
+          <w:rFonts w:ascii="Times New Roman" w:hAnsi="Times New Roman" w:cs="Times New Roman"/>
           <w:sz w:val="24"/>
           <w:szCs w:val="24"/>
         </w:rPr>
         <w:t xml:space="preserve">, </w:t>
       </w:r>
-      <w:proofErr w:type="gramStart"/>
-      <w:r>
-        <w:rPr>
-          <w:rFonts w:ascii="Times New Roman" w:hAnsi="Times New Roman" w:cs="Times New Roman"/>
-          <w:sz w:val="24"/>
-          <w:szCs w:val="24"/>
-        </w:rPr>
-        <w:t>2019</w:t>
-      </w:r>
-      <w:r>
-        <w:rPr>
-          <w:rFonts w:ascii="Times New Roman" w:hAnsi="Times New Roman" w:cs="Times New Roman"/>
-          <w:i/>
-          <w:iCs/>
-          <w:sz w:val="24"/>
-          <w:szCs w:val="24"/>
-        </w:rPr>
-        <w:t xml:space="preserve"> ,</w:t>
-      </w:r>
-      <w:proofErr w:type="gramEnd"/>
-      <w:r>
-        <w:rPr>
-          <w:rFonts w:ascii="Times New Roman" w:hAnsi="Times New Roman" w:cs="Times New Roman"/>
-          <w:i/>
-          <w:iCs/>
-          <w:sz w:val="24"/>
-          <w:szCs w:val="24"/>
-        </w:rPr>
-        <w:t xml:space="preserve"> </w:t>
-      </w:r>
-      <w:r>
-        <w:rPr>
-          <w:rFonts w:ascii="Times New Roman" w:hAnsi="Times New Roman" w:cs="Times New Roman"/>
-          <w:sz w:val="24"/>
-          <w:szCs w:val="24"/>
-        </w:rPr>
-        <w:t>“</w:t>
-      </w:r>
-      <w:proofErr w:type="spellStart"/>
-      <w:r>
-        <w:rPr>
-          <w:rFonts w:ascii="Times New Roman" w:hAnsi="Times New Roman" w:cs="Times New Roman"/>
-          <w:sz w:val="24"/>
-          <w:szCs w:val="24"/>
-        </w:rPr>
-        <w:t>Sistem</w:t>
-      </w:r>
-      <w:proofErr w:type="spellEnd"/>
-      <w:r>
-        <w:rPr>
-          <w:rFonts w:ascii="Times New Roman" w:hAnsi="Times New Roman" w:cs="Times New Roman"/>
-          <w:sz w:val="24"/>
-          <w:szCs w:val="24"/>
-        </w:rPr>
-        <w:t xml:space="preserve"> </w:t>
-      </w:r>
-      <w:proofErr w:type="spellStart"/>
-      <w:r>
-        <w:rPr>
-          <w:rFonts w:ascii="Times New Roman" w:hAnsi="Times New Roman" w:cs="Times New Roman"/>
-          <w:sz w:val="24"/>
-          <w:szCs w:val="24"/>
-        </w:rPr>
-        <w:t>Pendukung</w:t>
-      </w:r>
-      <w:proofErr w:type="spellEnd"/>
-      <w:r>
-        <w:rPr>
-          <w:rFonts w:ascii="Times New Roman" w:hAnsi="Times New Roman" w:cs="Times New Roman"/>
-          <w:sz w:val="24"/>
-          <w:szCs w:val="24"/>
-        </w:rPr>
-        <w:t xml:space="preserve"> </w:t>
-      </w:r>
-      <w:r>
-        <w:rPr>
-          <w:rFonts w:ascii="Times New Roman" w:hAnsi="Times New Roman" w:cs="Times New Roman"/>
-          <w:sz w:val="24"/>
-          <w:szCs w:val="24"/>
-        </w:rPr>
-        <w:t xml:space="preserve">Keputusan </w:t>
-      </w:r>
-      <w:proofErr w:type="spellStart"/>
-      <w:r>
-        <w:rPr>
-          <w:rFonts w:ascii="Times New Roman" w:hAnsi="Times New Roman" w:cs="Times New Roman"/>
-          <w:sz w:val="24"/>
-          <w:szCs w:val="24"/>
-        </w:rPr>
-        <w:t>Pemilihan</w:t>
-      </w:r>
-      <w:proofErr w:type="spellEnd"/>
-      <w:r>
-        <w:rPr>
-          <w:rFonts w:ascii="Times New Roman" w:hAnsi="Times New Roman" w:cs="Times New Roman"/>
-          <w:sz w:val="24"/>
-          <w:szCs w:val="24"/>
-        </w:rPr>
-        <w:t xml:space="preserve"> Tenaga Kesehatan </w:t>
-      </w:r>
-      <w:proofErr w:type="spellStart"/>
-      <w:r>
-        <w:rPr>
-          <w:rFonts w:ascii="Times New Roman" w:hAnsi="Times New Roman" w:cs="Times New Roman"/>
-          <w:sz w:val="24"/>
-          <w:szCs w:val="24"/>
-        </w:rPr>
-        <w:t>Teladan</w:t>
-      </w:r>
-      <w:proofErr w:type="spellEnd"/>
-      <w:r>
-        <w:rPr>
-          <w:rFonts w:ascii="Times New Roman" w:hAnsi="Times New Roman" w:cs="Times New Roman"/>
-          <w:sz w:val="24"/>
-          <w:szCs w:val="24"/>
-        </w:rPr>
-        <w:t xml:space="preserve"> </w:t>
-      </w:r>
-      <w:proofErr w:type="spellStart"/>
-      <w:r>
-        <w:rPr>
-          <w:rFonts w:ascii="Times New Roman" w:hAnsi="Times New Roman" w:cs="Times New Roman"/>
-          <w:sz w:val="24"/>
-          <w:szCs w:val="24"/>
-        </w:rPr>
-        <w:t>Menggunakan</w:t>
-      </w:r>
-      <w:proofErr w:type="spellEnd"/>
-      <w:r>
-        <w:rPr>
-          <w:rFonts w:ascii="Times New Roman" w:hAnsi="Times New Roman" w:cs="Times New Roman"/>
-          <w:sz w:val="24"/>
-          <w:szCs w:val="24"/>
-        </w:rPr>
-        <w:t xml:space="preserve"> </w:t>
-      </w:r>
-      <w:proofErr w:type="spellStart"/>
-      <w:r>
-        <w:rPr>
-          <w:rFonts w:ascii="Times New Roman" w:hAnsi="Times New Roman" w:cs="Times New Roman"/>
-          <w:i/>
-          <w:iCs/>
-          <w:sz w:val="24"/>
-          <w:szCs w:val="24"/>
-        </w:rPr>
-        <w:t>Metode</w:t>
-      </w:r>
-      <w:proofErr w:type="spellEnd"/>
-      <w:r>
-        <w:rPr>
-          <w:rFonts w:ascii="Times New Roman" w:hAnsi="Times New Roman" w:cs="Times New Roman"/>
-          <w:i/>
-          <w:iCs/>
-          <w:sz w:val="24"/>
-          <w:szCs w:val="24"/>
-        </w:rPr>
-        <w:t xml:space="preserve"> </w:t>
-      </w:r>
-      <w:r>
-        <w:rPr>
-          <w:rFonts w:ascii="Times New Roman" w:hAnsi="Times New Roman" w:cs="Times New Roman"/>
-          <w:i/>
-          <w:iCs/>
-          <w:sz w:val="24"/>
-          <w:szCs w:val="24"/>
-        </w:rPr>
-        <w:t>Multi</w:t>
-      </w:r>
-      <w:r>
-        <w:rPr>
-          <w:rFonts w:ascii="Times New Roman" w:hAnsi="Times New Roman" w:cs="Times New Roman"/>
-          <w:i/>
-          <w:iCs/>
-          <w:sz w:val="24"/>
-          <w:szCs w:val="24"/>
-        </w:rPr>
-        <w:t>-</w:t>
-      </w:r>
-      <w:r>
-        <w:rPr>
-          <w:rFonts w:ascii="Times New Roman" w:hAnsi="Times New Roman" w:cs="Times New Roman"/>
-          <w:i/>
-          <w:iCs/>
-          <w:sz w:val="24"/>
-          <w:szCs w:val="24"/>
-        </w:rPr>
-        <w:t>Attribute Utility Theory</w:t>
-      </w:r>
-      <w:r>
-        <w:rPr>
-          <w:rFonts w:ascii="Times New Roman" w:hAnsi="Times New Roman" w:cs="Times New Roman"/>
-          <w:sz w:val="24"/>
-          <w:szCs w:val="24"/>
-        </w:rPr>
-        <w:t>”</w:t>
+      <w:proofErr w:type="spellStart"/>
+      <w:r>
+        <w:rPr>
+          <w:rFonts w:ascii="Times New Roman" w:hAnsi="Times New Roman" w:cs="Times New Roman"/>
+          <w:sz w:val="24"/>
+          <w:szCs w:val="24"/>
+        </w:rPr>
+        <w:t>diakses</w:t>
+      </w:r>
+      <w:proofErr w:type="spellEnd"/>
+      <w:r>
+        <w:rPr>
+          <w:rFonts w:ascii="Times New Roman" w:hAnsi="Times New Roman" w:cs="Times New Roman"/>
+          <w:sz w:val="24"/>
+          <w:szCs w:val="24"/>
+        </w:rPr>
+        <w:t xml:space="preserve"> </w:t>
+      </w:r>
+      <w:r>
+        <w:rPr>
+          <w:rFonts w:ascii="Times New Roman" w:hAnsi="Times New Roman" w:cs="Times New Roman"/>
+          <w:sz w:val="24"/>
+          <w:szCs w:val="24"/>
+        </w:rPr>
+        <w:t xml:space="preserve">30 </w:t>
+      </w:r>
+      <w:proofErr w:type="spellStart"/>
+      <w:r>
+        <w:rPr>
+          <w:rFonts w:ascii="Times New Roman" w:hAnsi="Times New Roman" w:cs="Times New Roman"/>
+          <w:sz w:val="24"/>
+          <w:szCs w:val="24"/>
+        </w:rPr>
+        <w:t>maret</w:t>
+      </w:r>
+      <w:proofErr w:type="spellEnd"/>
+      <w:r>
+        <w:rPr>
+          <w:rFonts w:ascii="Times New Roman" w:hAnsi="Times New Roman" w:cs="Times New Roman"/>
+          <w:sz w:val="24"/>
+          <w:szCs w:val="24"/>
+        </w:rPr>
+        <w:t xml:space="preserve"> 2021</w:t>
+      </w:r>
+      <w:r>
+        <w:rPr>
+          <w:rFonts w:ascii="Times New Roman" w:hAnsi="Times New Roman" w:cs="Times New Roman"/>
+          <w:sz w:val="24"/>
+          <w:szCs w:val="24"/>
+        </w:rPr>
+        <w:t>)</w:t>
       </w:r>
       <w:r>
         <w:rPr>
@@ -3916,140 +5144,24 @@
           <w:sz w:val="24"/>
           <w:szCs w:val="24"/>
         </w:rPr>
-        <w:t>Jurnal</w:t>
-      </w:r>
-      <w:proofErr w:type="spellEnd"/>
-      <w:r>
-        <w:rPr>
-          <w:rFonts w:ascii="Times New Roman" w:hAnsi="Times New Roman" w:cs="Times New Roman"/>
-          <w:sz w:val="24"/>
-          <w:szCs w:val="24"/>
-        </w:rPr>
-        <w:t xml:space="preserve"> </w:t>
-      </w:r>
-      <w:proofErr w:type="spellStart"/>
-      <w:r>
-        <w:rPr>
-          <w:rFonts w:ascii="Times New Roman" w:hAnsi="Times New Roman" w:cs="Times New Roman"/>
-          <w:sz w:val="24"/>
-          <w:szCs w:val="24"/>
-        </w:rPr>
-        <w:t>Ilmiah</w:t>
-      </w:r>
-      <w:proofErr w:type="spellEnd"/>
-      <w:r>
-        <w:rPr>
-          <w:rFonts w:ascii="Times New Roman" w:hAnsi="Times New Roman" w:cs="Times New Roman"/>
-          <w:sz w:val="24"/>
-          <w:szCs w:val="24"/>
-        </w:rPr>
-        <w:t xml:space="preserve"> </w:t>
-      </w:r>
-      <w:proofErr w:type="spellStart"/>
-      <w:r>
-        <w:rPr>
-          <w:rFonts w:ascii="Times New Roman" w:hAnsi="Times New Roman" w:cs="Times New Roman"/>
-          <w:sz w:val="24"/>
-          <w:szCs w:val="24"/>
-        </w:rPr>
-        <w:t>Teknologi</w:t>
-      </w:r>
-      <w:proofErr w:type="spellEnd"/>
-      <w:r>
-        <w:rPr>
-          <w:rFonts w:ascii="Times New Roman" w:hAnsi="Times New Roman" w:cs="Times New Roman"/>
-          <w:sz w:val="24"/>
-          <w:szCs w:val="24"/>
-        </w:rPr>
-        <w:t xml:space="preserve"> </w:t>
-      </w:r>
-      <w:proofErr w:type="spellStart"/>
-      <w:r>
-        <w:rPr>
-          <w:rFonts w:ascii="Times New Roman" w:hAnsi="Times New Roman" w:cs="Times New Roman"/>
-          <w:sz w:val="24"/>
-          <w:szCs w:val="24"/>
-        </w:rPr>
-        <w:t>Sistem</w:t>
-      </w:r>
-      <w:proofErr w:type="spellEnd"/>
-      <w:r>
-        <w:rPr>
-          <w:rFonts w:ascii="Times New Roman" w:hAnsi="Times New Roman" w:cs="Times New Roman"/>
-          <w:sz w:val="24"/>
-          <w:szCs w:val="24"/>
-        </w:rPr>
-        <w:t xml:space="preserve"> </w:t>
-      </w:r>
-      <w:proofErr w:type="spellStart"/>
-      <w:r>
-        <w:rPr>
-          <w:rFonts w:ascii="Times New Roman" w:hAnsi="Times New Roman" w:cs="Times New Roman"/>
-          <w:sz w:val="24"/>
-          <w:szCs w:val="24"/>
-        </w:rPr>
-        <w:t>Informasi</w:t>
-      </w:r>
-      <w:proofErr w:type="spellEnd"/>
-      <w:r>
-        <w:rPr>
-          <w:rFonts w:ascii="Times New Roman" w:hAnsi="Times New Roman" w:cs="Times New Roman"/>
-          <w:sz w:val="24"/>
-          <w:szCs w:val="24"/>
-        </w:rPr>
-        <w:t>, (online), Volume 5, No. 1, (</w:t>
-      </w:r>
-      <w:r>
-        <w:rPr>
-          <w:rFonts w:ascii="Times New Roman" w:hAnsi="Times New Roman" w:cs="Times New Roman"/>
-          <w:sz w:val="24"/>
-          <w:szCs w:val="24"/>
-        </w:rPr>
-        <w:t>https://www.journal.unipdu.ac.id/index.php/register/article/view/1273</w:t>
-      </w:r>
-      <w:r>
-        <w:rPr>
-          <w:rFonts w:ascii="Times New Roman" w:hAnsi="Times New Roman" w:cs="Times New Roman"/>
-          <w:sz w:val="24"/>
-          <w:szCs w:val="24"/>
-        </w:rPr>
-        <w:t xml:space="preserve">) , </w:t>
-      </w:r>
-      <w:proofErr w:type="spellStart"/>
-      <w:r>
-        <w:rPr>
-          <w:rFonts w:ascii="Times New Roman" w:hAnsi="Times New Roman" w:cs="Times New Roman"/>
-          <w:sz w:val="24"/>
-          <w:szCs w:val="24"/>
-        </w:rPr>
-        <w:t>diakses</w:t>
-      </w:r>
-      <w:proofErr w:type="spellEnd"/>
-      <w:r>
-        <w:rPr>
-          <w:rFonts w:ascii="Times New Roman" w:hAnsi="Times New Roman" w:cs="Times New Roman"/>
-          <w:sz w:val="24"/>
-          <w:szCs w:val="24"/>
-        </w:rPr>
-        <w:t xml:space="preserve"> 17 </w:t>
-      </w:r>
-      <w:proofErr w:type="spellStart"/>
-      <w:r>
-        <w:rPr>
-          <w:rFonts w:ascii="Times New Roman" w:hAnsi="Times New Roman" w:cs="Times New Roman"/>
-          <w:sz w:val="24"/>
-          <w:szCs w:val="24"/>
-        </w:rPr>
-        <w:t>februari</w:t>
-      </w:r>
-      <w:proofErr w:type="spellEnd"/>
-      <w:r>
-        <w:rPr>
-          <w:rFonts w:ascii="Times New Roman" w:hAnsi="Times New Roman" w:cs="Times New Roman"/>
-          <w:sz w:val="24"/>
-          <w:szCs w:val="24"/>
-        </w:rPr>
-        <w:t xml:space="preserve"> 2021).</w:t>
+        <w:t>Politeknik</w:t>
+      </w:r>
+      <w:proofErr w:type="spellEnd"/>
+      <w:r>
+        <w:rPr>
+          <w:rFonts w:ascii="Times New Roman" w:hAnsi="Times New Roman" w:cs="Times New Roman"/>
+          <w:sz w:val="24"/>
+          <w:szCs w:val="24"/>
+        </w:rPr>
+        <w:t xml:space="preserve"> Negeri Jakarta</w:t>
+      </w:r>
+      <w:r>
+        <w:rPr>
+          <w:rFonts w:ascii="Times New Roman" w:hAnsi="Times New Roman" w:cs="Times New Roman"/>
+          <w:sz w:val="24"/>
+          <w:szCs w:val="24"/>
+        </w:rPr>
+        <w:t>.</w:t>
       </w:r>
     </w:p>
     <w:p>
@@ -4059,17 +5171,127 @@
         <w:jc w:val="both"/>
         <w:rPr>
           <w:rFonts w:ascii="Times New Roman" w:hAnsi="Times New Roman" w:cs="Times New Roman"/>
+          <w:sz w:val="24"/>
+          <w:szCs w:val="24"/>
+        </w:rPr>
+      </w:pPr>
+      <w:r>
+        <w:rPr>
+          <w:rFonts w:ascii="Times New Roman" w:hAnsi="Times New Roman" w:cs="Times New Roman"/>
           <w:i/>
           <w:iCs/>
           <w:sz w:val="24"/>
           <w:szCs w:val="24"/>
         </w:rPr>
-      </w:pPr>
-    </w:p>
-    <w:p>
-      <w:pPr>
-        <w:pStyle w:val="Default"/>
-      </w:pPr>
+        <w:lastRenderedPageBreak/>
+        <w:t>Ralph Schaefer</w:t>
+      </w:r>
+      <w:r>
+        <w:rPr>
+          <w:rFonts w:ascii="Times New Roman" w:hAnsi="Times New Roman" w:cs="Times New Roman"/>
+          <w:sz w:val="24"/>
+          <w:szCs w:val="24"/>
+        </w:rPr>
+        <w:t>, 2012</w:t>
+      </w:r>
+      <w:proofErr w:type="gramStart"/>
+      <w:r>
+        <w:rPr>
+          <w:rFonts w:ascii="Times New Roman" w:hAnsi="Times New Roman" w:cs="Times New Roman"/>
+          <w:sz w:val="24"/>
+          <w:szCs w:val="24"/>
+        </w:rPr>
+        <w:t>, ”</w:t>
+      </w:r>
+      <w:r>
+        <w:rPr>
+          <w:rFonts w:ascii="Times New Roman" w:hAnsi="Times New Roman" w:cs="Times New Roman"/>
+          <w:i/>
+          <w:iCs/>
+          <w:sz w:val="24"/>
+          <w:szCs w:val="24"/>
+        </w:rPr>
+        <w:t>Rules</w:t>
+      </w:r>
+      <w:proofErr w:type="gramEnd"/>
+      <w:r>
+        <w:rPr>
+          <w:rFonts w:ascii="Times New Roman" w:hAnsi="Times New Roman" w:cs="Times New Roman"/>
+          <w:i/>
+          <w:iCs/>
+          <w:sz w:val="24"/>
+          <w:szCs w:val="24"/>
+        </w:rPr>
+        <w:t xml:space="preserve"> For Using Multi-Attribute Utility Theory For Estimating a User’s Interests</w:t>
+      </w:r>
+      <w:r>
+        <w:rPr>
+          <w:rFonts w:ascii="Times New Roman" w:hAnsi="Times New Roman" w:cs="Times New Roman"/>
+          <w:sz w:val="24"/>
+          <w:szCs w:val="24"/>
+        </w:rPr>
+        <w:t xml:space="preserve">”, (http://citeseerx.ist.psu.edu/viewdoc/download?doi=10.1.1.120.4425&amp;rep=resp1&amp;type=pdf, </w:t>
+      </w:r>
+      <w:proofErr w:type="spellStart"/>
+      <w:r>
+        <w:rPr>
+          <w:rFonts w:ascii="Times New Roman" w:hAnsi="Times New Roman" w:cs="Times New Roman"/>
+          <w:sz w:val="24"/>
+          <w:szCs w:val="24"/>
+        </w:rPr>
+        <w:t>diakses</w:t>
+      </w:r>
+      <w:proofErr w:type="spellEnd"/>
+      <w:r>
+        <w:rPr>
+          <w:rFonts w:ascii="Times New Roman" w:hAnsi="Times New Roman" w:cs="Times New Roman"/>
+          <w:sz w:val="24"/>
+          <w:szCs w:val="24"/>
+        </w:rPr>
+        <w:t xml:space="preserve"> </w:t>
+      </w:r>
+      <w:r>
+        <w:rPr>
+          <w:rFonts w:ascii="Times New Roman" w:hAnsi="Times New Roman" w:cs="Times New Roman"/>
+          <w:sz w:val="24"/>
+          <w:szCs w:val="24"/>
+        </w:rPr>
+        <w:t>12</w:t>
+      </w:r>
+      <w:r>
+        <w:rPr>
+          <w:rFonts w:ascii="Times New Roman" w:hAnsi="Times New Roman" w:cs="Times New Roman"/>
+          <w:sz w:val="24"/>
+          <w:szCs w:val="24"/>
+        </w:rPr>
+        <w:t xml:space="preserve"> </w:t>
+      </w:r>
+      <w:proofErr w:type="spellStart"/>
+      <w:r>
+        <w:rPr>
+          <w:rFonts w:ascii="Times New Roman" w:hAnsi="Times New Roman" w:cs="Times New Roman"/>
+          <w:sz w:val="24"/>
+          <w:szCs w:val="24"/>
+        </w:rPr>
+        <w:t>Februari</w:t>
+      </w:r>
+      <w:proofErr w:type="spellEnd"/>
+      <w:r>
+        <w:rPr>
+          <w:rFonts w:ascii="Times New Roman" w:hAnsi="Times New Roman" w:cs="Times New Roman"/>
+          <w:sz w:val="24"/>
+          <w:szCs w:val="24"/>
+        </w:rPr>
+        <w:t xml:space="preserve"> 2021)</w:t>
+      </w:r>
+      <w:r>
+        <w:rPr>
+          <w:rFonts w:ascii="Times New Roman" w:hAnsi="Times New Roman" w:cs="Times New Roman"/>
+          <w:sz w:val="24"/>
+          <w:szCs w:val="24"/>
+        </w:rPr>
+        <w:t>.</w:t>
+      </w:r>
     </w:p>
     <w:p>
       <w:pPr>
@@ -4078,13 +5300,425 @@
         <w:jc w:val="both"/>
         <w:rPr>
           <w:rFonts w:ascii="Times New Roman" w:hAnsi="Times New Roman" w:cs="Times New Roman"/>
+          <w:sz w:val="24"/>
+          <w:szCs w:val="24"/>
+        </w:rPr>
+      </w:pPr>
+      <w:proofErr w:type="spellStart"/>
+      <w:r>
+        <w:rPr>
+          <w:rFonts w:ascii="Times New Roman" w:hAnsi="Times New Roman" w:cs="Times New Roman"/>
           <w:i/>
-          <w:sz w:val="24"/>
-          <w:szCs w:val="24"/>
-        </w:rPr>
-      </w:pPr>
-      <w:r>
-        <w:t xml:space="preserve"> </w:t>
+          <w:iCs/>
+          <w:sz w:val="24"/>
+          <w:szCs w:val="24"/>
+        </w:rPr>
+        <w:t>Ramadiani</w:t>
+      </w:r>
+      <w:proofErr w:type="spellEnd"/>
+      <w:r>
+        <w:rPr>
+          <w:rFonts w:ascii="Times New Roman" w:hAnsi="Times New Roman" w:cs="Times New Roman"/>
+          <w:i/>
+          <w:iCs/>
+          <w:sz w:val="24"/>
+          <w:szCs w:val="24"/>
+        </w:rPr>
+        <w:t xml:space="preserve"> </w:t>
+      </w:r>
+      <w:proofErr w:type="spellStart"/>
+      <w:r>
+        <w:rPr>
+          <w:rFonts w:ascii="Times New Roman" w:hAnsi="Times New Roman" w:cs="Times New Roman"/>
+          <w:i/>
+          <w:iCs/>
+          <w:sz w:val="24"/>
+          <w:szCs w:val="24"/>
+        </w:rPr>
+        <w:t>Ramadiani</w:t>
+      </w:r>
+      <w:proofErr w:type="spellEnd"/>
+      <w:r>
+        <w:rPr>
+          <w:rFonts w:ascii="Times New Roman" w:hAnsi="Times New Roman" w:cs="Times New Roman"/>
+          <w:i/>
+          <w:iCs/>
+          <w:sz w:val="24"/>
+          <w:szCs w:val="24"/>
+        </w:rPr>
+        <w:t xml:space="preserve"> </w:t>
+      </w:r>
+      <w:r>
+        <w:rPr>
+          <w:rFonts w:ascii="Times New Roman" w:hAnsi="Times New Roman" w:cs="Times New Roman"/>
+          <w:i/>
+          <w:iCs/>
+          <w:sz w:val="24"/>
+          <w:szCs w:val="24"/>
+        </w:rPr>
+        <w:t>dan</w:t>
+      </w:r>
+      <w:r>
+        <w:rPr>
+          <w:rFonts w:ascii="Times New Roman" w:hAnsi="Times New Roman" w:cs="Times New Roman"/>
+          <w:i/>
+          <w:iCs/>
+          <w:sz w:val="24"/>
+          <w:szCs w:val="24"/>
+        </w:rPr>
+        <w:t xml:space="preserve"> </w:t>
+      </w:r>
+      <w:proofErr w:type="spellStart"/>
+      <w:r>
+        <w:rPr>
+          <w:rFonts w:ascii="Times New Roman" w:hAnsi="Times New Roman" w:cs="Times New Roman"/>
+          <w:i/>
+          <w:iCs/>
+          <w:sz w:val="24"/>
+          <w:szCs w:val="24"/>
+        </w:rPr>
+        <w:t>Auliana</w:t>
+      </w:r>
+      <w:proofErr w:type="spellEnd"/>
+      <w:r>
+        <w:rPr>
+          <w:rFonts w:ascii="Times New Roman" w:hAnsi="Times New Roman" w:cs="Times New Roman"/>
+          <w:i/>
+          <w:iCs/>
+          <w:sz w:val="24"/>
+          <w:szCs w:val="24"/>
+        </w:rPr>
+        <w:t xml:space="preserve"> </w:t>
+      </w:r>
+      <w:proofErr w:type="spellStart"/>
+      <w:r>
+        <w:rPr>
+          <w:rFonts w:ascii="Times New Roman" w:hAnsi="Times New Roman" w:cs="Times New Roman"/>
+          <w:i/>
+          <w:iCs/>
+          <w:sz w:val="24"/>
+          <w:szCs w:val="24"/>
+        </w:rPr>
+        <w:t>rahmah</w:t>
+      </w:r>
+      <w:proofErr w:type="spellEnd"/>
+      <w:r>
+        <w:rPr>
+          <w:rFonts w:ascii="Times New Roman" w:hAnsi="Times New Roman" w:cs="Times New Roman"/>
+          <w:i/>
+          <w:iCs/>
+          <w:sz w:val="24"/>
+          <w:szCs w:val="24"/>
+        </w:rPr>
+        <w:t xml:space="preserve">, </w:t>
+      </w:r>
+      <w:proofErr w:type="gramStart"/>
+      <w:r>
+        <w:rPr>
+          <w:rFonts w:ascii="Times New Roman" w:hAnsi="Times New Roman" w:cs="Times New Roman"/>
+          <w:sz w:val="24"/>
+          <w:szCs w:val="24"/>
+        </w:rPr>
+        <w:t>2019</w:t>
+      </w:r>
+      <w:r>
+        <w:rPr>
+          <w:rFonts w:ascii="Times New Roman" w:hAnsi="Times New Roman" w:cs="Times New Roman"/>
+          <w:i/>
+          <w:iCs/>
+          <w:sz w:val="24"/>
+          <w:szCs w:val="24"/>
+        </w:rPr>
+        <w:t xml:space="preserve"> ,</w:t>
+      </w:r>
+      <w:proofErr w:type="gramEnd"/>
+      <w:r>
+        <w:rPr>
+          <w:rFonts w:ascii="Times New Roman" w:hAnsi="Times New Roman" w:cs="Times New Roman"/>
+          <w:i/>
+          <w:iCs/>
+          <w:sz w:val="24"/>
+          <w:szCs w:val="24"/>
+        </w:rPr>
+        <w:t xml:space="preserve"> </w:t>
+      </w:r>
+      <w:r>
+        <w:rPr>
+          <w:rFonts w:ascii="Times New Roman" w:hAnsi="Times New Roman" w:cs="Times New Roman"/>
+          <w:sz w:val="24"/>
+          <w:szCs w:val="24"/>
+        </w:rPr>
+        <w:t>“</w:t>
+      </w:r>
+      <w:proofErr w:type="spellStart"/>
+      <w:r>
+        <w:rPr>
+          <w:rFonts w:ascii="Times New Roman" w:hAnsi="Times New Roman" w:cs="Times New Roman"/>
+          <w:sz w:val="24"/>
+          <w:szCs w:val="24"/>
+        </w:rPr>
+        <w:t>Sistem</w:t>
+      </w:r>
+      <w:proofErr w:type="spellEnd"/>
+      <w:r>
+        <w:rPr>
+          <w:rFonts w:ascii="Times New Roman" w:hAnsi="Times New Roman" w:cs="Times New Roman"/>
+          <w:sz w:val="24"/>
+          <w:szCs w:val="24"/>
+        </w:rPr>
+        <w:t xml:space="preserve"> </w:t>
+      </w:r>
+      <w:proofErr w:type="spellStart"/>
+      <w:r>
+        <w:rPr>
+          <w:rFonts w:ascii="Times New Roman" w:hAnsi="Times New Roman" w:cs="Times New Roman"/>
+          <w:sz w:val="24"/>
+          <w:szCs w:val="24"/>
+        </w:rPr>
+        <w:t>Pendukung</w:t>
+      </w:r>
+      <w:proofErr w:type="spellEnd"/>
+      <w:r>
+        <w:rPr>
+          <w:rFonts w:ascii="Times New Roman" w:hAnsi="Times New Roman" w:cs="Times New Roman"/>
+          <w:sz w:val="24"/>
+          <w:szCs w:val="24"/>
+        </w:rPr>
+        <w:t xml:space="preserve"> Keputusan </w:t>
+      </w:r>
+      <w:proofErr w:type="spellStart"/>
+      <w:r>
+        <w:rPr>
+          <w:rFonts w:ascii="Times New Roman" w:hAnsi="Times New Roman" w:cs="Times New Roman"/>
+          <w:sz w:val="24"/>
+          <w:szCs w:val="24"/>
+        </w:rPr>
+        <w:t>Pemilihan</w:t>
+      </w:r>
+      <w:proofErr w:type="spellEnd"/>
+      <w:r>
+        <w:rPr>
+          <w:rFonts w:ascii="Times New Roman" w:hAnsi="Times New Roman" w:cs="Times New Roman"/>
+          <w:sz w:val="24"/>
+          <w:szCs w:val="24"/>
+        </w:rPr>
+        <w:t xml:space="preserve"> Tenaga Kesehatan </w:t>
+      </w:r>
+      <w:proofErr w:type="spellStart"/>
+      <w:r>
+        <w:rPr>
+          <w:rFonts w:ascii="Times New Roman" w:hAnsi="Times New Roman" w:cs="Times New Roman"/>
+          <w:sz w:val="24"/>
+          <w:szCs w:val="24"/>
+        </w:rPr>
+        <w:t>Teladan</w:t>
+      </w:r>
+      <w:proofErr w:type="spellEnd"/>
+      <w:r>
+        <w:rPr>
+          <w:rFonts w:ascii="Times New Roman" w:hAnsi="Times New Roman" w:cs="Times New Roman"/>
+          <w:sz w:val="24"/>
+          <w:szCs w:val="24"/>
+        </w:rPr>
+        <w:t xml:space="preserve"> </w:t>
+      </w:r>
+      <w:proofErr w:type="spellStart"/>
+      <w:r>
+        <w:rPr>
+          <w:rFonts w:ascii="Times New Roman" w:hAnsi="Times New Roman" w:cs="Times New Roman"/>
+          <w:sz w:val="24"/>
+          <w:szCs w:val="24"/>
+        </w:rPr>
+        <w:t>Menggunakan</w:t>
+      </w:r>
+      <w:proofErr w:type="spellEnd"/>
+      <w:r>
+        <w:rPr>
+          <w:rFonts w:ascii="Times New Roman" w:hAnsi="Times New Roman" w:cs="Times New Roman"/>
+          <w:sz w:val="24"/>
+          <w:szCs w:val="24"/>
+        </w:rPr>
+        <w:t xml:space="preserve"> </w:t>
+      </w:r>
+      <w:proofErr w:type="spellStart"/>
+      <w:r>
+        <w:rPr>
+          <w:rFonts w:ascii="Times New Roman" w:hAnsi="Times New Roman" w:cs="Times New Roman"/>
+          <w:i/>
+          <w:iCs/>
+          <w:sz w:val="24"/>
+          <w:szCs w:val="24"/>
+        </w:rPr>
+        <w:t>Metode</w:t>
+      </w:r>
+      <w:proofErr w:type="spellEnd"/>
+      <w:r>
+        <w:rPr>
+          <w:rFonts w:ascii="Times New Roman" w:hAnsi="Times New Roman" w:cs="Times New Roman"/>
+          <w:i/>
+          <w:iCs/>
+          <w:sz w:val="24"/>
+          <w:szCs w:val="24"/>
+        </w:rPr>
+        <w:t xml:space="preserve"> Multi-Attribute Utility Theory</w:t>
+      </w:r>
+      <w:r>
+        <w:rPr>
+          <w:rFonts w:ascii="Times New Roman" w:hAnsi="Times New Roman" w:cs="Times New Roman"/>
+          <w:sz w:val="24"/>
+          <w:szCs w:val="24"/>
+        </w:rPr>
+        <w:t>”</w:t>
+      </w:r>
+      <w:r>
+        <w:rPr>
+          <w:rFonts w:ascii="Times New Roman" w:hAnsi="Times New Roman" w:cs="Times New Roman"/>
+          <w:sz w:val="24"/>
+          <w:szCs w:val="24"/>
+        </w:rPr>
+        <w:t xml:space="preserve">, </w:t>
+      </w:r>
+      <w:proofErr w:type="spellStart"/>
+      <w:r>
+        <w:rPr>
+          <w:rFonts w:ascii="Times New Roman" w:hAnsi="Times New Roman" w:cs="Times New Roman"/>
+          <w:sz w:val="24"/>
+          <w:szCs w:val="24"/>
+        </w:rPr>
+        <w:t>Jurnal</w:t>
+      </w:r>
+      <w:proofErr w:type="spellEnd"/>
+      <w:r>
+        <w:rPr>
+          <w:rFonts w:ascii="Times New Roman" w:hAnsi="Times New Roman" w:cs="Times New Roman"/>
+          <w:sz w:val="24"/>
+          <w:szCs w:val="24"/>
+        </w:rPr>
+        <w:t xml:space="preserve"> </w:t>
+      </w:r>
+      <w:proofErr w:type="spellStart"/>
+      <w:r>
+        <w:rPr>
+          <w:rFonts w:ascii="Times New Roman" w:hAnsi="Times New Roman" w:cs="Times New Roman"/>
+          <w:sz w:val="24"/>
+          <w:szCs w:val="24"/>
+        </w:rPr>
+        <w:t>Ilmiah</w:t>
+      </w:r>
+      <w:proofErr w:type="spellEnd"/>
+      <w:r>
+        <w:rPr>
+          <w:rFonts w:ascii="Times New Roman" w:hAnsi="Times New Roman" w:cs="Times New Roman"/>
+          <w:sz w:val="24"/>
+          <w:szCs w:val="24"/>
+        </w:rPr>
+        <w:t xml:space="preserve"> </w:t>
+      </w:r>
+      <w:proofErr w:type="spellStart"/>
+      <w:r>
+        <w:rPr>
+          <w:rFonts w:ascii="Times New Roman" w:hAnsi="Times New Roman" w:cs="Times New Roman"/>
+          <w:sz w:val="24"/>
+          <w:szCs w:val="24"/>
+        </w:rPr>
+        <w:t>Teknologi</w:t>
+      </w:r>
+      <w:proofErr w:type="spellEnd"/>
+      <w:r>
+        <w:rPr>
+          <w:rFonts w:ascii="Times New Roman" w:hAnsi="Times New Roman" w:cs="Times New Roman"/>
+          <w:sz w:val="24"/>
+          <w:szCs w:val="24"/>
+        </w:rPr>
+        <w:t xml:space="preserve"> </w:t>
+      </w:r>
+      <w:proofErr w:type="spellStart"/>
+      <w:r>
+        <w:rPr>
+          <w:rFonts w:ascii="Times New Roman" w:hAnsi="Times New Roman" w:cs="Times New Roman"/>
+          <w:sz w:val="24"/>
+          <w:szCs w:val="24"/>
+        </w:rPr>
+        <w:t>Sistem</w:t>
+      </w:r>
+      <w:proofErr w:type="spellEnd"/>
+      <w:r>
+        <w:rPr>
+          <w:rFonts w:ascii="Times New Roman" w:hAnsi="Times New Roman" w:cs="Times New Roman"/>
+          <w:sz w:val="24"/>
+          <w:szCs w:val="24"/>
+        </w:rPr>
+        <w:t xml:space="preserve"> </w:t>
+      </w:r>
+      <w:proofErr w:type="spellStart"/>
+      <w:r>
+        <w:rPr>
+          <w:rFonts w:ascii="Times New Roman" w:hAnsi="Times New Roman" w:cs="Times New Roman"/>
+          <w:sz w:val="24"/>
+          <w:szCs w:val="24"/>
+        </w:rPr>
+        <w:t>Informasi</w:t>
+      </w:r>
+      <w:proofErr w:type="spellEnd"/>
+      <w:r>
+        <w:rPr>
+          <w:rFonts w:ascii="Times New Roman" w:hAnsi="Times New Roman" w:cs="Times New Roman"/>
+          <w:sz w:val="24"/>
+          <w:szCs w:val="24"/>
+        </w:rPr>
+        <w:t>, (online), Volume 5, No. 1, (</w:t>
+      </w:r>
+      <w:r>
+        <w:rPr>
+          <w:rFonts w:ascii="Times New Roman" w:hAnsi="Times New Roman" w:cs="Times New Roman"/>
+          <w:sz w:val="24"/>
+          <w:szCs w:val="24"/>
+        </w:rPr>
+        <w:t>https://www.journal.unipdu.ac.id/index.php/register/article/view/1273</w:t>
+      </w:r>
+      <w:r>
+        <w:rPr>
+          <w:rFonts w:ascii="Times New Roman" w:hAnsi="Times New Roman" w:cs="Times New Roman"/>
+          <w:sz w:val="24"/>
+          <w:szCs w:val="24"/>
+        </w:rPr>
+        <w:t xml:space="preserve">) , </w:t>
+      </w:r>
+      <w:proofErr w:type="spellStart"/>
+      <w:r>
+        <w:rPr>
+          <w:rFonts w:ascii="Times New Roman" w:hAnsi="Times New Roman" w:cs="Times New Roman"/>
+          <w:sz w:val="24"/>
+          <w:szCs w:val="24"/>
+        </w:rPr>
+        <w:t>diakses</w:t>
+      </w:r>
+      <w:proofErr w:type="spellEnd"/>
+      <w:r>
+        <w:rPr>
+          <w:rFonts w:ascii="Times New Roman" w:hAnsi="Times New Roman" w:cs="Times New Roman"/>
+          <w:sz w:val="24"/>
+          <w:szCs w:val="24"/>
+        </w:rPr>
+        <w:t xml:space="preserve"> 17 </w:t>
+      </w:r>
+      <w:proofErr w:type="spellStart"/>
+      <w:r>
+        <w:rPr>
+          <w:rFonts w:ascii="Times New Roman" w:hAnsi="Times New Roman" w:cs="Times New Roman"/>
+          <w:sz w:val="24"/>
+          <w:szCs w:val="24"/>
+        </w:rPr>
+        <w:t>februari</w:t>
+      </w:r>
+      <w:proofErr w:type="spellEnd"/>
+      <w:r>
+        <w:rPr>
+          <w:rFonts w:ascii="Times New Roman" w:hAnsi="Times New Roman" w:cs="Times New Roman"/>
+          <w:sz w:val="24"/>
+          <w:szCs w:val="24"/>
+        </w:rPr>
+        <w:t xml:space="preserve"> 2021).</w:t>
       </w:r>
     </w:p>
     <w:p>
@@ -4094,10 +5728,16 @@
         <w:jc w:val="both"/>
         <w:rPr>
           <w:rFonts w:ascii="Times New Roman" w:hAnsi="Times New Roman" w:cs="Times New Roman"/>
-          <w:iCs/>
-          <w:sz w:val="24"/>
-          <w:szCs w:val="24"/>
-        </w:rPr>
+          <w:i/>
+          <w:iCs/>
+          <w:sz w:val="24"/>
+          <w:szCs w:val="24"/>
+        </w:rPr>
+      </w:pPr>
+    </w:p>
+    <w:p>
+      <w:pPr>
+        <w:pStyle w:val="Default"/>
       </w:pPr>
     </w:p>
     <w:p>
@@ -4107,12 +5747,14 @@
         <w:jc w:val="both"/>
         <w:rPr>
           <w:rFonts w:ascii="Times New Roman" w:hAnsi="Times New Roman" w:cs="Times New Roman"/>
-          <w:b/>
-          <w:bCs/>
-          <w:sz w:val="24"/>
-          <w:szCs w:val="24"/>
-        </w:rPr>
-      </w:pPr>
+          <w:i/>
+          <w:sz w:val="24"/>
+          <w:szCs w:val="24"/>
+        </w:rPr>
+      </w:pPr>
+      <w:r>
+        <w:t xml:space="preserve"> </w:t>
+      </w:r>
     </w:p>
     <w:p>
       <w:pPr>
@@ -4121,8 +5763,7 @@
         <w:jc w:val="both"/>
         <w:rPr>
           <w:rFonts w:ascii="Times New Roman" w:hAnsi="Times New Roman" w:cs="Times New Roman"/>
-          <w:b/>
-          <w:bCs/>
+          <w:iCs/>
           <w:sz w:val="24"/>
           <w:szCs w:val="24"/>
         </w:rPr>
@@ -4135,15 +5776,43 @@
         <w:jc w:val="both"/>
         <w:rPr>
           <w:rFonts w:ascii="Times New Roman" w:hAnsi="Times New Roman" w:cs="Times New Roman"/>
+          <w:b/>
+          <w:bCs/>
+          <w:sz w:val="24"/>
+          <w:szCs w:val="24"/>
+        </w:rPr>
+      </w:pPr>
+    </w:p>
+    <w:p>
+      <w:pPr>
+        <w:spacing w:before="240" w:after="0" w:line="240" w:lineRule="auto"/>
+        <w:ind w:left="1134" w:hanging="1134"/>
+        <w:jc w:val="both"/>
+        <w:rPr>
+          <w:rFonts w:ascii="Times New Roman" w:hAnsi="Times New Roman" w:cs="Times New Roman"/>
+          <w:b/>
+          <w:bCs/>
+          <w:sz w:val="24"/>
+          <w:szCs w:val="24"/>
+        </w:rPr>
+      </w:pPr>
+    </w:p>
+    <w:p>
+      <w:pPr>
+        <w:spacing w:before="240" w:after="0" w:line="240" w:lineRule="auto"/>
+        <w:ind w:left="1134" w:hanging="1134"/>
+        <w:jc w:val="both"/>
+        <w:rPr>
+          <w:rFonts w:ascii="Times New Roman" w:hAnsi="Times New Roman" w:cs="Times New Roman"/>
           <w:sz w:val="24"/>
           <w:szCs w:val="24"/>
         </w:rPr>
       </w:pPr>
     </w:p>
     <w:sectPr>
-      <w:headerReference w:type="default" r:id="rId12"/>
-      <w:footerReference w:type="default" r:id="rId13"/>
-      <w:footerReference w:type="first" r:id="rId14"/>
+      <w:headerReference w:type="default" r:id="rId16"/>
+      <w:footerReference w:type="default" r:id="rId17"/>
+      <w:footerReference w:type="first" r:id="rId18"/>
       <w:pgSz w:w="11909" w:h="16834" w:code="9"/>
       <w:pgMar w:top="2268" w:right="1701" w:bottom="1701" w:left="2268" w:header="720" w:footer="1138" w:gutter="0"/>
       <w:pgNumType w:start="26"/>

</xml_diff>